<commit_message>
paper submission + adding ceres solver
</commit_message>
<xml_diff>
--- a/docs/docs.docx
+++ b/docs/docs.docx
@@ -47,19 +47,8 @@
           <w:szCs w:val="40"/>
           <w:lang w:val="en-US"/>
         </w:rPr>
-        <w:t xml:space="preserve"> Using </w:t>
-      </w:r>
-      <w:proofErr w:type="spellStart"/>
-      <w:r>
-        <w:rPr>
-          <w:rFonts w:cstheme="majorHAnsi"/>
-          <w:sz w:val="40"/>
-          <w:szCs w:val="40"/>
-          <w:lang w:val="en-US"/>
-        </w:rPr>
-        <w:t>cpsspatialar</w:t>
-      </w:r>
-      <w:proofErr w:type="spellEnd"/>
+        <w:t xml:space="preserve"> Using cpsspatialar</w:t>
+      </w:r>
     </w:p>
     <w:p>
       <w:pPr>
@@ -278,7 +267,6 @@
         </w:rPr>
         <w:t xml:space="preserve">such that the projected content </w:t>
       </w:r>
-      <w:proofErr w:type="gramStart"/>
       <w:r>
         <w:rPr>
           <w:b/>
@@ -287,18 +275,7 @@
           <w:szCs w:val="24"/>
           <w:lang w:val="en-US"/>
         </w:rPr>
-        <w:t>appear</w:t>
-      </w:r>
-      <w:proofErr w:type="gramEnd"/>
-      <w:r>
-        <w:rPr>
-          <w:b/>
-          <w:bCs/>
-          <w:sz w:val="24"/>
-          <w:szCs w:val="24"/>
-          <w:lang w:val="en-US"/>
-        </w:rPr>
-        <w:t xml:space="preserve"> to </w:t>
+        <w:t xml:space="preserve">appear to </w:t>
       </w:r>
       <w:r>
         <w:rPr>
@@ -1073,18 +1050,8 @@
           <w:szCs w:val="24"/>
           <w:lang w:val="en-US"/>
         </w:rPr>
-        <w:t xml:space="preserve"> stereo camera—mounted in the </w:t>
-      </w:r>
-      <w:proofErr w:type="spellStart"/>
-      <w:r>
-        <w:rPr>
-          <w:sz w:val="24"/>
-          <w:szCs w:val="24"/>
-          <w:lang w:val="en-US"/>
-        </w:rPr>
-        <w:t>Pilotfabrik</w:t>
-      </w:r>
-      <w:proofErr w:type="spellEnd"/>
+        <w:t xml:space="preserve"> stereo camera—mounted in the Pilotfabrik</w:t>
+      </w:r>
       <w:r>
         <w:rPr>
           <w:rStyle w:val="FootnoteReference"/>
@@ -1450,25 +1417,7 @@
           <w:szCs w:val="24"/>
           <w:lang w:val="en-US"/>
         </w:rPr>
-        <w:t>(</w:t>
-      </w:r>
-      <w:proofErr w:type="spellStart"/>
-      <w:r>
-        <w:rPr>
-          <w:sz w:val="24"/>
-          <w:szCs w:val="24"/>
-          <w:lang w:val="en-US"/>
-        </w:rPr>
-        <w:t>i</w:t>
-      </w:r>
-      <w:proofErr w:type="spellEnd"/>
-      <w:r>
-        <w:rPr>
-          <w:sz w:val="24"/>
-          <w:szCs w:val="24"/>
-          <w:lang w:val="en-US"/>
-        </w:rPr>
-        <w:t xml:space="preserve">) one-time </w:t>
+        <w:t xml:space="preserve">(i) one-time </w:t>
       </w:r>
       <w:r>
         <w:rPr>
@@ -2081,7 +2030,6 @@
         </w:rPr>
         <w:t xml:space="preserve">that determines, for each pixel </w:t>
       </w:r>
-      <w:proofErr w:type="spellStart"/>
       <w:r>
         <w:rPr>
           <w:b/>
@@ -2101,7 +2049,6 @@
         </w:rPr>
         <w:t>proj</w:t>
       </w:r>
-      <w:proofErr w:type="spellEnd"/>
       <w:r>
         <w:rPr>
           <w:sz w:val="24"/>
@@ -2128,7 +2075,6 @@
         </w:rPr>
         <w:t>π</w:t>
       </w:r>
-      <w:proofErr w:type="spellStart"/>
       <w:r>
         <w:rPr>
           <w:sz w:val="24"/>
@@ -2138,7 +2084,6 @@
         </w:rPr>
         <w:t>proj</w:t>
       </w:r>
-      <w:proofErr w:type="spellEnd"/>
       <w:r>
         <w:rPr>
           <w:sz w:val="24"/>
@@ -2163,7 +2108,6 @@
         </w:rPr>
         <w:t xml:space="preserve"> the projector’s center of projection </w:t>
       </w:r>
-      <w:proofErr w:type="spellStart"/>
       <w:r>
         <w:rPr>
           <w:b/>
@@ -2183,7 +2127,6 @@
         </w:rPr>
         <w:t>proj</w:t>
       </w:r>
-      <w:proofErr w:type="spellEnd"/>
       <w:r>
         <w:rPr>
           <w:sz w:val="24"/>
@@ -2192,7 +2135,6 @@
         </w:rPr>
         <w:t xml:space="preserve"> through </w:t>
       </w:r>
-      <w:proofErr w:type="spellStart"/>
       <w:r>
         <w:rPr>
           <w:b/>
@@ -2212,7 +2154,6 @@
         </w:rPr>
         <w:t>proj</w:t>
       </w:r>
-      <w:proofErr w:type="spellEnd"/>
       <w:r>
         <w:rPr>
           <w:sz w:val="24"/>
@@ -2271,7 +2212,6 @@
         </w:rPr>
         <w:t xml:space="preserve">the projection </w:t>
       </w:r>
-      <w:proofErr w:type="spellStart"/>
       <w:r>
         <w:rPr>
           <w:b/>
@@ -2299,7 +2239,6 @@
         </w:rPr>
         <w:t>proj</w:t>
       </w:r>
-      <w:proofErr w:type="spellEnd"/>
       <w:r>
         <w:rPr>
           <w:sz w:val="24"/>
@@ -2308,7 +2247,6 @@
         </w:rPr>
         <w:t xml:space="preserve"> of any point </w:t>
       </w:r>
-      <w:proofErr w:type="spellStart"/>
       <w:r>
         <w:rPr>
           <w:b/>
@@ -2336,7 +2274,6 @@
         </w:rPr>
         <w:t>proj</w:t>
       </w:r>
-      <w:proofErr w:type="spellEnd"/>
       <w:r>
         <w:rPr>
           <w:sz w:val="24"/>
@@ -2403,7 +2340,6 @@
         </w:rPr>
         <w:t>π</w:t>
       </w:r>
-      <w:proofErr w:type="spellStart"/>
       <w:r>
         <w:rPr>
           <w:sz w:val="24"/>
@@ -2413,7 +2349,6 @@
         </w:rPr>
         <w:t>proj</w:t>
       </w:r>
-      <w:proofErr w:type="spellEnd"/>
       <w:r>
         <w:rPr>
           <w:sz w:val="24"/>
@@ -2448,7 +2383,6 @@
         </w:rPr>
         <w:t>π</w:t>
       </w:r>
-      <w:proofErr w:type="spellStart"/>
       <w:r>
         <w:rPr>
           <w:sz w:val="24"/>
@@ -2458,7 +2392,6 @@
         </w:rPr>
         <w:t>proj</w:t>
       </w:r>
-      <w:proofErr w:type="spellEnd"/>
       <w:r>
         <w:rPr>
           <w:sz w:val="24"/>
@@ -2467,7 +2400,6 @@
         </w:rPr>
         <w:t xml:space="preserve"> with the ray from </w:t>
       </w:r>
-      <w:proofErr w:type="spellStart"/>
       <w:r>
         <w:rPr>
           <w:b/>
@@ -2487,7 +2419,6 @@
         </w:rPr>
         <w:t>proj</w:t>
       </w:r>
-      <w:proofErr w:type="spellEnd"/>
       <w:r>
         <w:rPr>
           <w:sz w:val="24"/>
@@ -2496,7 +2427,6 @@
         </w:rPr>
         <w:t xml:space="preserve"> through </w:t>
       </w:r>
-      <w:proofErr w:type="spellStart"/>
       <w:r>
         <w:rPr>
           <w:b/>
@@ -2524,7 +2454,6 @@
         </w:rPr>
         <w:t>proj</w:t>
       </w:r>
-      <w:proofErr w:type="spellEnd"/>
       <w:r>
         <w:rPr>
           <w:sz w:val="24"/>
@@ -2974,7 +2903,6 @@
         </w:rPr>
         <w:t xml:space="preserve"> = (</w:t>
       </w:r>
-      <w:proofErr w:type="spellStart"/>
       <w:r>
         <w:rPr>
           <w:sz w:val="20"/>
@@ -2994,7 +2922,6 @@
         </w:rPr>
         <w:t>cam</w:t>
       </w:r>
-      <w:proofErr w:type="spellEnd"/>
       <w:r>
         <w:rPr>
           <w:i w:val="0"/>
@@ -3005,7 +2932,6 @@
         </w:rPr>
         <w:t xml:space="preserve">, </w:t>
       </w:r>
-      <w:proofErr w:type="spellStart"/>
       <w:r>
         <w:rPr>
           <w:sz w:val="20"/>
@@ -3025,7 +2951,6 @@
         </w:rPr>
         <w:t>cam</w:t>
       </w:r>
-      <w:proofErr w:type="spellEnd"/>
       <w:r>
         <w:rPr>
           <w:i w:val="0"/>
@@ -3972,25 +3897,7 @@
           <w:szCs w:val="24"/>
           <w:lang w:val="en-US"/>
         </w:rPr>
-        <w:t xml:space="preserve"> on (</w:t>
-      </w:r>
-      <w:proofErr w:type="spellStart"/>
-      <w:r>
-        <w:rPr>
-          <w:sz w:val="24"/>
-          <w:szCs w:val="24"/>
-          <w:lang w:val="en-US"/>
-        </w:rPr>
-        <w:t>i</w:t>
-      </w:r>
-      <w:proofErr w:type="spellEnd"/>
-      <w:r>
-        <w:rPr>
-          <w:sz w:val="24"/>
-          <w:szCs w:val="24"/>
-          <w:lang w:val="en-US"/>
-        </w:rPr>
-        <w:t>) establishing</w:t>
+        <w:t xml:space="preserve"> on (i) establishing</w:t>
       </w:r>
       <w:r>
         <w:rPr>
@@ -4508,25 +4415,7 @@
           <w:szCs w:val="24"/>
           <w:lang w:val="en-US"/>
         </w:rPr>
-        <w:t xml:space="preserve">obtained between camera and </w:t>
-      </w:r>
-      <w:proofErr w:type="gramStart"/>
-      <w:r>
-        <w:rPr>
-          <w:sz w:val="24"/>
-          <w:szCs w:val="24"/>
-          <w:lang w:val="en-US"/>
-        </w:rPr>
-        <w:t>scene.</w:t>
-      </w:r>
-      <w:proofErr w:type="gramEnd"/>
-      <w:r>
-        <w:rPr>
-          <w:sz w:val="24"/>
-          <w:szCs w:val="24"/>
-          <w:lang w:val="en-US"/>
-        </w:rPr>
-        <w:t xml:space="preserve"> Next, we address how</w:t>
+        <w:t>obtained between camera and scene. Next, we address how</w:t>
       </w:r>
       <w:r>
         <w:rPr>
@@ -4636,9 +4525,8 @@
           <w:szCs w:val="24"/>
           <w:lang w:val="en-US"/>
         </w:rPr>
-        <w:t xml:space="preserve">in </w:t>
-      </w:r>
-      <w:proofErr w:type="spellStart"/>
+        <w:t>in cpsspatialar</w:t>
+      </w:r>
       <w:r>
         <w:rPr>
           <w:b/>
@@ -4647,9 +4535,191 @@
           <w:szCs w:val="24"/>
           <w:lang w:val="en-US"/>
         </w:rPr>
-        <w:t>cpsspatialar</w:t>
-      </w:r>
-      <w:proofErr w:type="spellEnd"/>
+        <w:t xml:space="preserve"> as described </w:t>
+      </w:r>
+      <w:r>
+        <w:rPr>
+          <w:sz w:val="24"/>
+          <w:szCs w:val="24"/>
+          <w:lang w:val="en-US"/>
+        </w:rPr>
+        <w:t>in this section</w:t>
+      </w:r>
+      <w:r>
+        <w:rPr>
+          <w:sz w:val="24"/>
+          <w:szCs w:val="24"/>
+          <w:lang w:val="en-US"/>
+        </w:rPr>
+        <w:t xml:space="preserve">, respectively, by the apps </w:t>
+      </w:r>
+      <w:r>
+        <w:rPr>
+          <w:rFonts w:ascii="Consolas" w:hAnsi="Consolas"/>
+          <w:sz w:val="24"/>
+          <w:szCs w:val="24"/>
+          <w:lang w:val="en-US"/>
+        </w:rPr>
+        <w:t>calibrateCam</w:t>
+      </w:r>
+      <w:r>
+        <w:rPr>
+          <w:sz w:val="24"/>
+          <w:szCs w:val="24"/>
+          <w:lang w:val="en-US"/>
+        </w:rPr>
+        <w:t xml:space="preserve"> (which is capable of calibrating a single camera or a stereo pair) and </w:t>
+      </w:r>
+      <w:r>
+        <w:rPr>
+          <w:rFonts w:ascii="Consolas" w:hAnsi="Consolas"/>
+          <w:sz w:val="24"/>
+          <w:szCs w:val="24"/>
+          <w:lang w:val="en-US"/>
+        </w:rPr>
+        <w:t>calibrateProj</w:t>
+      </w:r>
+      <w:r>
+        <w:rPr>
+          <w:sz w:val="24"/>
+          <w:szCs w:val="24"/>
+          <w:lang w:val="en-US"/>
+        </w:rPr>
+        <w:t xml:space="preserve"> (which takes a camera calibration produced by </w:t>
+      </w:r>
+      <w:r>
+        <w:rPr>
+          <w:rFonts w:ascii="Consolas" w:hAnsi="Consolas"/>
+          <w:sz w:val="24"/>
+          <w:szCs w:val="24"/>
+          <w:lang w:val="en-US"/>
+        </w:rPr>
+        <w:t>calibrateCam</w:t>
+      </w:r>
+      <w:r>
+        <w:rPr>
+          <w:sz w:val="24"/>
+          <w:szCs w:val="24"/>
+          <w:lang w:val="en-US"/>
+        </w:rPr>
+        <w:t xml:space="preserve"> as input).</w:t>
+      </w:r>
+    </w:p>
+    <w:p>
+      <w:pPr>
+        <w:rPr>
+          <w:lang w:val="en-US"/>
+        </w:rPr>
+      </w:pPr>
+    </w:p>
+    <w:p>
+      <w:pPr>
+        <w:pStyle w:val="Heading3"/>
+        <w:rPr>
+          <w:lang w:val="en-US"/>
+        </w:rPr>
+      </w:pPr>
+      <w:r>
+        <w:rPr>
+          <w:lang w:val="en-US"/>
+        </w:rPr>
+        <w:t>Obtaining Camera-Scene 2D-3D Correspondences</w:t>
+      </w:r>
+    </w:p>
+    <w:p>
+      <w:pPr>
+        <w:rPr>
+          <w:lang w:val="en-US"/>
+        </w:rPr>
+      </w:pPr>
+    </w:p>
+    <w:p>
+      <w:pPr>
+        <w:rPr>
+          <w:noProof/>
+          <w:sz w:val="24"/>
+          <w:szCs w:val="24"/>
+          <w:lang w:val="en-US"/>
+        </w:rPr>
+      </w:pPr>
+      <w:r>
+        <w:rPr>
+          <w:lang w:val="en-US"/>
+        </w:rPr>
+        <w:t>T</w:t>
+      </w:r>
+      <w:r>
+        <w:rPr>
+          <w:sz w:val="24"/>
+          <w:szCs w:val="24"/>
+          <w:lang w:val="en-US"/>
+        </w:rPr>
+        <w:t xml:space="preserve">he recovery of 2D-3D correspondences </w:t>
+      </w:r>
+      <w:r>
+        <w:rPr>
+          <w:sz w:val="24"/>
+          <w:szCs w:val="24"/>
+          <w:lang w:val="en-US"/>
+        </w:rPr>
+        <w:t xml:space="preserve">in support of </w:t>
+      </w:r>
+      <w:r>
+        <w:rPr>
+          <w:sz w:val="24"/>
+          <w:szCs w:val="24"/>
+          <w:lang w:val="en-US"/>
+        </w:rPr>
+        <w:t>camera calibration</w:t>
+      </w:r>
+      <w:r>
+        <w:rPr>
+          <w:sz w:val="24"/>
+          <w:szCs w:val="24"/>
+          <w:lang w:val="en-US"/>
+        </w:rPr>
+        <w:t xml:space="preserve"> is carried out</w:t>
+      </w:r>
+      <w:r>
+        <w:rPr>
+          <w:sz w:val="24"/>
+          <w:szCs w:val="24"/>
+          <w:lang w:val="en-US"/>
+        </w:rPr>
+        <w:t>, conventionally,</w:t>
+      </w:r>
+      <w:r>
+        <w:rPr>
+          <w:sz w:val="24"/>
+          <w:szCs w:val="24"/>
+          <w:lang w:val="en-US"/>
+        </w:rPr>
+        <w:t xml:space="preserve"> by </w:t>
+      </w:r>
+      <w:r>
+        <w:rPr>
+          <w:sz w:val="24"/>
+          <w:szCs w:val="24"/>
+          <w:lang w:val="en-US"/>
+        </w:rPr>
+        <w:t>relying on a</w:t>
+      </w:r>
+      <w:r>
+        <w:rPr>
+          <w:sz w:val="24"/>
+          <w:szCs w:val="24"/>
+          <w:lang w:val="en-US"/>
+        </w:rPr>
+        <w:t xml:space="preserve"> planar</w:t>
+      </w:r>
+      <w:r>
+        <w:rPr>
+          <w:sz w:val="24"/>
+          <w:szCs w:val="24"/>
+          <w:lang w:val="en-US"/>
+        </w:rPr>
+        <w:t xml:space="preserve"> </w:t>
+      </w:r>
       <w:r>
         <w:rPr>
           <w:b/>
@@ -4658,188 +4728,25 @@
           <w:szCs w:val="24"/>
           <w:lang w:val="en-US"/>
         </w:rPr>
-        <w:t xml:space="preserve"> as described </w:t>
-      </w:r>
-      <w:r>
-        <w:rPr>
-          <w:sz w:val="24"/>
-          <w:szCs w:val="24"/>
-          <w:lang w:val="en-US"/>
-        </w:rPr>
-        <w:t>in this section</w:t>
-      </w:r>
-      <w:r>
-        <w:rPr>
-          <w:sz w:val="24"/>
-          <w:szCs w:val="24"/>
-          <w:lang w:val="en-US"/>
-        </w:rPr>
-        <w:t xml:space="preserve">, respectively, by the apps </w:t>
-      </w:r>
-      <w:proofErr w:type="spellStart"/>
-      <w:r>
-        <w:rPr>
-          <w:rFonts w:ascii="Consolas" w:hAnsi="Consolas"/>
-          <w:sz w:val="24"/>
-          <w:szCs w:val="24"/>
-          <w:lang w:val="en-US"/>
-        </w:rPr>
-        <w:t>calibrateCam</w:t>
-      </w:r>
-      <w:proofErr w:type="spellEnd"/>
-      <w:r>
-        <w:rPr>
-          <w:sz w:val="24"/>
-          <w:szCs w:val="24"/>
-          <w:lang w:val="en-US"/>
-        </w:rPr>
-        <w:t xml:space="preserve"> (which is capable of calibrating a single camera or a stereo pair) and </w:t>
-      </w:r>
-      <w:proofErr w:type="spellStart"/>
-      <w:r>
-        <w:rPr>
-          <w:rFonts w:ascii="Consolas" w:hAnsi="Consolas"/>
-          <w:sz w:val="24"/>
-          <w:szCs w:val="24"/>
-          <w:lang w:val="en-US"/>
-        </w:rPr>
-        <w:t>calibrateProj</w:t>
-      </w:r>
-      <w:proofErr w:type="spellEnd"/>
-      <w:r>
-        <w:rPr>
-          <w:sz w:val="24"/>
-          <w:szCs w:val="24"/>
-          <w:lang w:val="en-US"/>
-        </w:rPr>
-        <w:t xml:space="preserve"> (which takes a camera calibration produced by </w:t>
-      </w:r>
-      <w:proofErr w:type="spellStart"/>
-      <w:r>
-        <w:rPr>
-          <w:rFonts w:ascii="Consolas" w:hAnsi="Consolas"/>
-          <w:sz w:val="24"/>
-          <w:szCs w:val="24"/>
-          <w:lang w:val="en-US"/>
-        </w:rPr>
-        <w:t>calibrateCam</w:t>
-      </w:r>
-      <w:proofErr w:type="spellEnd"/>
-      <w:r>
-        <w:rPr>
-          <w:sz w:val="24"/>
-          <w:szCs w:val="24"/>
-          <w:lang w:val="en-US"/>
-        </w:rPr>
-        <w:t xml:space="preserve"> as input).</w:t>
-      </w:r>
-    </w:p>
-    <w:p>
-      <w:pPr>
-        <w:rPr>
-          <w:lang w:val="en-US"/>
-        </w:rPr>
-      </w:pPr>
-    </w:p>
-    <w:p>
-      <w:pPr>
-        <w:pStyle w:val="Heading3"/>
-        <w:rPr>
-          <w:lang w:val="en-US"/>
-        </w:rPr>
-      </w:pPr>
-      <w:r>
-        <w:rPr>
-          <w:lang w:val="en-US"/>
-        </w:rPr>
-        <w:t>Obtaining Camera-Scene 2D-3D Correspondences</w:t>
-      </w:r>
-    </w:p>
-    <w:p>
-      <w:pPr>
-        <w:rPr>
-          <w:lang w:val="en-US"/>
-        </w:rPr>
-      </w:pPr>
-    </w:p>
-    <w:p>
-      <w:pPr>
-        <w:rPr>
-          <w:noProof/>
-          <w:sz w:val="24"/>
-          <w:szCs w:val="24"/>
-          <w:lang w:val="en-US"/>
-        </w:rPr>
-      </w:pPr>
-      <w:r>
-        <w:rPr>
-          <w:lang w:val="en-US"/>
-        </w:rPr>
-        <w:t>T</w:t>
-      </w:r>
-      <w:r>
-        <w:rPr>
-          <w:sz w:val="24"/>
-          <w:szCs w:val="24"/>
-          <w:lang w:val="en-US"/>
-        </w:rPr>
-        <w:t xml:space="preserve">he recovery of 2D-3D correspondences </w:t>
-      </w:r>
-      <w:r>
-        <w:rPr>
-          <w:sz w:val="24"/>
-          <w:szCs w:val="24"/>
-          <w:lang w:val="en-US"/>
-        </w:rPr>
-        <w:t xml:space="preserve">in support of </w:t>
-      </w:r>
-      <w:r>
-        <w:rPr>
-          <w:sz w:val="24"/>
-          <w:szCs w:val="24"/>
-          <w:lang w:val="en-US"/>
-        </w:rPr>
-        <w:t>camera calibration</w:t>
-      </w:r>
-      <w:r>
-        <w:rPr>
-          <w:sz w:val="24"/>
-          <w:szCs w:val="24"/>
-          <w:lang w:val="en-US"/>
-        </w:rPr>
-        <w:t xml:space="preserve"> is carried out</w:t>
-      </w:r>
-      <w:r>
-        <w:rPr>
-          <w:sz w:val="24"/>
-          <w:szCs w:val="24"/>
-          <w:lang w:val="en-US"/>
-        </w:rPr>
-        <w:t>, conventionally,</w:t>
-      </w:r>
-      <w:r>
-        <w:rPr>
-          <w:sz w:val="24"/>
-          <w:szCs w:val="24"/>
-          <w:lang w:val="en-US"/>
-        </w:rPr>
-        <w:t xml:space="preserve"> by </w:t>
-      </w:r>
-      <w:r>
-        <w:rPr>
-          <w:sz w:val="24"/>
-          <w:szCs w:val="24"/>
-          <w:lang w:val="en-US"/>
-        </w:rPr>
-        <w:t>relying on a</w:t>
-      </w:r>
-      <w:r>
-        <w:rPr>
-          <w:sz w:val="24"/>
-          <w:szCs w:val="24"/>
-          <w:lang w:val="en-US"/>
-        </w:rPr>
-        <w:t xml:space="preserve"> planar</w:t>
+        <w:t xml:space="preserve">calibration </w:t>
+      </w:r>
+      <w:r>
+        <w:rPr>
+          <w:b/>
+          <w:bCs/>
+          <w:sz w:val="24"/>
+          <w:szCs w:val="24"/>
+          <w:lang w:val="en-US"/>
+        </w:rPr>
+        <w:t xml:space="preserve">surface </w:t>
+      </w:r>
+      <w:r>
+        <w:rPr>
+          <w:sz w:val="24"/>
+          <w:szCs w:val="24"/>
+          <w:lang w:val="en-US"/>
+        </w:rPr>
+        <w:t>of known</w:t>
       </w:r>
       <w:r>
         <w:rPr>
@@ -4857,7 +4764,7 @@
           <w:szCs w:val="24"/>
           <w:lang w:val="en-US"/>
         </w:rPr>
-        <w:t xml:space="preserve">calibration </w:t>
+        <w:t>scale</w:t>
       </w:r>
       <w:r>
         <w:rPr>
@@ -4867,33 +4774,82 @@
           <w:szCs w:val="24"/>
           <w:lang w:val="en-US"/>
         </w:rPr>
-        <w:t xml:space="preserve">surface </w:t>
-      </w:r>
-      <w:r>
-        <w:rPr>
-          <w:sz w:val="24"/>
-          <w:szCs w:val="24"/>
-          <w:lang w:val="en-US"/>
-        </w:rPr>
-        <w:t>of known</w:t>
-      </w:r>
-      <w:r>
-        <w:rPr>
-          <w:sz w:val="24"/>
-          <w:szCs w:val="24"/>
-          <w:lang w:val="en-US"/>
-        </w:rPr>
         <w:t xml:space="preserve"> </w:t>
       </w:r>
       <w:r>
         <w:rPr>
+          <w:sz w:val="24"/>
+          <w:szCs w:val="24"/>
+          <w:lang w:val="en-US"/>
+        </w:rPr>
+        <w:t xml:space="preserve">to automatically identify correspondences between the 3D </w:t>
+      </w:r>
+      <w:r>
+        <w:rPr>
+          <w:sz w:val="24"/>
+          <w:szCs w:val="24"/>
+          <w:lang w:val="en-US"/>
+        </w:rPr>
+        <w:t>points on the calibration surface</w:t>
+      </w:r>
+      <w:r>
+        <w:rPr>
+          <w:sz w:val="24"/>
+          <w:szCs w:val="24"/>
+          <w:lang w:val="en-US"/>
+        </w:rPr>
+        <w:t xml:space="preserve"> and their 2D correspondences in the image plane.</w:t>
+      </w:r>
+      <w:r>
+        <w:rPr>
+          <w:sz w:val="24"/>
+          <w:szCs w:val="24"/>
+          <w:lang w:val="en-US"/>
+        </w:rPr>
+        <w:t xml:space="preserve"> A widely used example of such a calibration object is a </w:t>
+      </w:r>
+      <w:r>
+        <w:rPr>
           <w:b/>
           <w:bCs/>
           <w:sz w:val="24"/>
           <w:szCs w:val="24"/>
           <w:lang w:val="en-US"/>
         </w:rPr>
-        <w:t>scale</w:t>
+        <w:t>chessboard pattern</w:t>
+      </w:r>
+      <w:r>
+        <w:rPr>
+          <w:sz w:val="24"/>
+          <w:szCs w:val="24"/>
+          <w:lang w:val="en-US"/>
+        </w:rPr>
+        <w:t>.</w:t>
+      </w:r>
+      <w:r>
+        <w:rPr>
+          <w:rStyle w:val="FootnoteReference"/>
+          <w:sz w:val="24"/>
+          <w:szCs w:val="24"/>
+          <w:lang w:val="en-US"/>
+        </w:rPr>
+        <w:footnoteReference w:id="5"/>
+      </w:r>
+      <w:r>
+        <w:rPr>
+          <w:sz w:val="24"/>
+          <w:szCs w:val="24"/>
+          <w:lang w:val="en-US"/>
+        </w:rPr>
+        <w:t xml:space="preserve"> </w:t>
+      </w:r>
+      <w:r>
+        <w:rPr>
+          <w:sz w:val="24"/>
+          <w:szCs w:val="24"/>
+          <w:lang w:val="en-US"/>
+        </w:rPr>
+        <w:t xml:space="preserve">The 3D </w:t>
       </w:r>
       <w:r>
         <w:rPr>
@@ -4903,6 +4859,38 @@
           <w:szCs w:val="24"/>
           <w:lang w:val="en-US"/>
         </w:rPr>
+        <w:t>corner points</w:t>
+      </w:r>
+      <w:r>
+        <w:rPr>
+          <w:sz w:val="24"/>
+          <w:szCs w:val="24"/>
+          <w:lang w:val="en-US"/>
+        </w:rPr>
+        <w:t xml:space="preserve"> of the che</w:t>
+      </w:r>
+      <w:r>
+        <w:rPr>
+          <w:sz w:val="24"/>
+          <w:szCs w:val="24"/>
+          <w:lang w:val="en-US"/>
+        </w:rPr>
+        <w:t>ss</w:t>
+      </w:r>
+      <w:r>
+        <w:rPr>
+          <w:sz w:val="24"/>
+          <w:szCs w:val="24"/>
+          <w:lang w:val="en-US"/>
+        </w:rPr>
+        <w:t>board are</w:t>
+      </w:r>
+      <w:r>
+        <w:rPr>
+          <w:sz w:val="24"/>
+          <w:szCs w:val="24"/>
+          <w:lang w:val="en-US"/>
+        </w:rPr>
         <w:t xml:space="preserve"> </w:t>
       </w:r>
       <w:r>
@@ -4911,41 +4899,63 @@
           <w:szCs w:val="24"/>
           <w:lang w:val="en-US"/>
         </w:rPr>
-        <w:t xml:space="preserve">to automatically identify correspondences between the 3D </w:t>
-      </w:r>
-      <w:r>
-        <w:rPr>
-          <w:sz w:val="24"/>
-          <w:szCs w:val="24"/>
-          <w:lang w:val="en-US"/>
-        </w:rPr>
-        <w:t>points on the calibration surface</w:t>
-      </w:r>
-      <w:r>
-        <w:rPr>
-          <w:sz w:val="24"/>
-          <w:szCs w:val="24"/>
-          <w:lang w:val="en-US"/>
-        </w:rPr>
-        <w:t xml:space="preserve"> and their 2D correspondences in the image plane.</w:t>
-      </w:r>
-      <w:r>
-        <w:rPr>
-          <w:sz w:val="24"/>
-          <w:szCs w:val="24"/>
-          <w:lang w:val="en-US"/>
-        </w:rPr>
-        <w:t xml:space="preserve"> A widely used example of such a calibration object is a </w:t>
-      </w:r>
-      <w:r>
-        <w:rPr>
-          <w:b/>
-          <w:bCs/>
-          <w:sz w:val="24"/>
-          <w:szCs w:val="24"/>
-          <w:lang w:val="en-US"/>
-        </w:rPr>
-        <w:t>chessboard pattern</w:t>
+        <w:t>obtained analytically</w:t>
+      </w:r>
+      <w:r>
+        <w:rPr>
+          <w:sz w:val="24"/>
+          <w:szCs w:val="24"/>
+          <w:lang w:val="en-US"/>
+        </w:rPr>
+        <w:t xml:space="preserve"> </w:t>
+      </w:r>
+      <w:r>
+        <w:rPr>
+          <w:sz w:val="24"/>
+          <w:szCs w:val="24"/>
+          <w:lang w:val="en-US"/>
+        </w:rPr>
+        <w:t xml:space="preserve">in a coordinate system defined </w:t>
+      </w:r>
+      <w:r>
+        <w:rPr>
+          <w:sz w:val="24"/>
+          <w:szCs w:val="24"/>
+          <w:lang w:val="en-US"/>
+        </w:rPr>
+        <w:t>in the plane of</w:t>
+      </w:r>
+      <w:r>
+        <w:rPr>
+          <w:sz w:val="24"/>
+          <w:szCs w:val="24"/>
+          <w:lang w:val="en-US"/>
+        </w:rPr>
+        <w:t xml:space="preserve"> the che</w:t>
+      </w:r>
+      <w:r>
+        <w:rPr>
+          <w:sz w:val="24"/>
+          <w:szCs w:val="24"/>
+          <w:lang w:val="en-US"/>
+        </w:rPr>
+        <w:t>ss</w:t>
+      </w:r>
+      <w:r>
+        <w:rPr>
+          <w:sz w:val="24"/>
+          <w:szCs w:val="24"/>
+          <w:lang w:val="en-US"/>
+        </w:rPr>
+        <w:t>board</w:t>
+      </w:r>
+      <w:r>
+        <w:rPr>
+          <w:sz w:val="24"/>
+          <w:szCs w:val="24"/>
+          <w:lang w:val="en-US"/>
+        </w:rPr>
+        <w:t>, requiring knowledge only of the length of a side of a chessboard square</w:t>
       </w:r>
       <w:r>
         <w:rPr>
@@ -4962,145 +4972,6 @@
           <w:szCs w:val="24"/>
           <w:lang w:val="en-US"/>
         </w:rPr>
-        <w:footnoteReference w:id="5"/>
-      </w:r>
-      <w:r>
-        <w:rPr>
-          <w:sz w:val="24"/>
-          <w:szCs w:val="24"/>
-          <w:lang w:val="en-US"/>
-        </w:rPr>
-        <w:t xml:space="preserve"> </w:t>
-      </w:r>
-      <w:r>
-        <w:rPr>
-          <w:sz w:val="24"/>
-          <w:szCs w:val="24"/>
-          <w:lang w:val="en-US"/>
-        </w:rPr>
-        <w:t xml:space="preserve">The 3D </w:t>
-      </w:r>
-      <w:r>
-        <w:rPr>
-          <w:b/>
-          <w:bCs/>
-          <w:sz w:val="24"/>
-          <w:szCs w:val="24"/>
-          <w:lang w:val="en-US"/>
-        </w:rPr>
-        <w:t>corner points</w:t>
-      </w:r>
-      <w:r>
-        <w:rPr>
-          <w:sz w:val="24"/>
-          <w:szCs w:val="24"/>
-          <w:lang w:val="en-US"/>
-        </w:rPr>
-        <w:t xml:space="preserve"> of the che</w:t>
-      </w:r>
-      <w:r>
-        <w:rPr>
-          <w:sz w:val="24"/>
-          <w:szCs w:val="24"/>
-          <w:lang w:val="en-US"/>
-        </w:rPr>
-        <w:t>ss</w:t>
-      </w:r>
-      <w:r>
-        <w:rPr>
-          <w:sz w:val="24"/>
-          <w:szCs w:val="24"/>
-          <w:lang w:val="en-US"/>
-        </w:rPr>
-        <w:t>board are</w:t>
-      </w:r>
-      <w:r>
-        <w:rPr>
-          <w:sz w:val="24"/>
-          <w:szCs w:val="24"/>
-          <w:lang w:val="en-US"/>
-        </w:rPr>
-        <w:t xml:space="preserve"> </w:t>
-      </w:r>
-      <w:r>
-        <w:rPr>
-          <w:sz w:val="24"/>
-          <w:szCs w:val="24"/>
-          <w:lang w:val="en-US"/>
-        </w:rPr>
-        <w:t>obtained analytically</w:t>
-      </w:r>
-      <w:r>
-        <w:rPr>
-          <w:sz w:val="24"/>
-          <w:szCs w:val="24"/>
-          <w:lang w:val="en-US"/>
-        </w:rPr>
-        <w:t xml:space="preserve"> </w:t>
-      </w:r>
-      <w:r>
-        <w:rPr>
-          <w:sz w:val="24"/>
-          <w:szCs w:val="24"/>
-          <w:lang w:val="en-US"/>
-        </w:rPr>
-        <w:t xml:space="preserve">in a coordinate system defined </w:t>
-      </w:r>
-      <w:r>
-        <w:rPr>
-          <w:sz w:val="24"/>
-          <w:szCs w:val="24"/>
-          <w:lang w:val="en-US"/>
-        </w:rPr>
-        <w:t>in the plane of</w:t>
-      </w:r>
-      <w:r>
-        <w:rPr>
-          <w:sz w:val="24"/>
-          <w:szCs w:val="24"/>
-          <w:lang w:val="en-US"/>
-        </w:rPr>
-        <w:t xml:space="preserve"> the che</w:t>
-      </w:r>
-      <w:r>
-        <w:rPr>
-          <w:sz w:val="24"/>
-          <w:szCs w:val="24"/>
-          <w:lang w:val="en-US"/>
-        </w:rPr>
-        <w:t>ss</w:t>
-      </w:r>
-      <w:r>
-        <w:rPr>
-          <w:sz w:val="24"/>
-          <w:szCs w:val="24"/>
-          <w:lang w:val="en-US"/>
-        </w:rPr>
-        <w:t>board</w:t>
-      </w:r>
-      <w:r>
-        <w:rPr>
-          <w:sz w:val="24"/>
-          <w:szCs w:val="24"/>
-          <w:lang w:val="en-US"/>
-        </w:rPr>
-        <w:t>, requiring knowledge only of the length of a side of a chessboard square</w:t>
-      </w:r>
-      <w:r>
-        <w:rPr>
-          <w:sz w:val="24"/>
-          <w:szCs w:val="24"/>
-          <w:lang w:val="en-US"/>
-        </w:rPr>
-        <w:t>.</w:t>
-      </w:r>
-      <w:r>
-        <w:rPr>
-          <w:rStyle w:val="FootnoteReference"/>
-          <w:sz w:val="24"/>
-          <w:szCs w:val="24"/>
-          <w:lang w:val="en-US"/>
-        </w:rPr>
         <w:footnoteReference w:id="6"/>
       </w:r>
       <w:r>
@@ -5127,7 +4998,6 @@
         </w:rPr>
         <w:t xml:space="preserve">the </w:t>
       </w:r>
-      <w:proofErr w:type="spellStart"/>
       <w:r>
         <w:rPr>
           <w:rFonts w:ascii="Consolas" w:hAnsi="Consolas" w:cs="Courier New"/>
@@ -5135,34 +5005,15 @@
           <w:szCs w:val="24"/>
           <w:lang w:val="en-US"/>
         </w:rPr>
-        <w:t>findChessboardCorners</w:t>
-      </w:r>
-      <w:proofErr w:type="spellEnd"/>
-      <w:r>
-        <w:rPr>
-          <w:rFonts w:ascii="Consolas" w:hAnsi="Consolas" w:cs="Courier New"/>
-          <w:sz w:val="24"/>
-          <w:szCs w:val="24"/>
-          <w:lang w:val="en-US"/>
-        </w:rPr>
-        <w:t>()</w:t>
-      </w:r>
-      <w:r>
-        <w:rPr>
-          <w:sz w:val="24"/>
-          <w:szCs w:val="24"/>
-          <w:lang w:val="en-US"/>
-        </w:rPr>
-        <w:t xml:space="preserve"> function in </w:t>
-      </w:r>
-      <w:proofErr w:type="spellStart"/>
-      <w:r>
-        <w:rPr>
-          <w:sz w:val="24"/>
-          <w:szCs w:val="24"/>
-          <w:lang w:val="en-US"/>
-        </w:rPr>
-        <w:t>O</w:t>
+        <w:t>findChessboardCorners()</w:t>
+      </w:r>
+      <w:r>
+        <w:rPr>
+          <w:sz w:val="24"/>
+          <w:szCs w:val="24"/>
+          <w:lang w:val="en-US"/>
+        </w:rPr>
+        <w:t xml:space="preserve"> function in O</w:t>
       </w:r>
       <w:r>
         <w:rPr>
@@ -5172,7 +5023,6 @@
         </w:rPr>
         <w:t>penCV</w:t>
       </w:r>
-      <w:proofErr w:type="spellEnd"/>
       <w:r>
         <w:rPr>
           <w:rStyle w:val="FootnoteReference"/>
@@ -5591,31 +5441,18 @@
           <w:szCs w:val="20"/>
           <w:lang w:val="en-US"/>
         </w:rPr>
+        <w:t xml:space="preserve"> OpenCV’s</w:t>
+      </w:r>
+      <w:r>
+        <w:rPr>
+          <w:i w:val="0"/>
+          <w:iCs w:val="0"/>
+          <w:sz w:val="20"/>
+          <w:szCs w:val="20"/>
+          <w:lang w:val="en-US"/>
+        </w:rPr>
         <w:t xml:space="preserve"> </w:t>
       </w:r>
-      <w:proofErr w:type="spellStart"/>
-      <w:r>
-        <w:rPr>
-          <w:i w:val="0"/>
-          <w:iCs w:val="0"/>
-          <w:sz w:val="20"/>
-          <w:szCs w:val="20"/>
-          <w:lang w:val="en-US"/>
-        </w:rPr>
-        <w:t>OpenCV’s</w:t>
-      </w:r>
-      <w:proofErr w:type="spellEnd"/>
-      <w:r>
-        <w:rPr>
-          <w:i w:val="0"/>
-          <w:iCs w:val="0"/>
-          <w:sz w:val="20"/>
-          <w:szCs w:val="20"/>
-          <w:lang w:val="en-US"/>
-        </w:rPr>
-        <w:t xml:space="preserve"> </w:t>
-      </w:r>
-      <w:proofErr w:type="spellStart"/>
       <w:r>
         <w:rPr>
           <w:rFonts w:ascii="Consolas" w:hAnsi="Consolas" w:cs="Courier New"/>
@@ -5625,9 +5462,18 @@
           <w:szCs w:val="20"/>
           <w:lang w:val="en-US"/>
         </w:rPr>
-        <w:t>findChessboardCorners</w:t>
-      </w:r>
-      <w:proofErr w:type="spellEnd"/>
+        <w:t>findChessboardCorners()</w:t>
+      </w:r>
+      <w:r>
+        <w:rPr>
+          <w:i w:val="0"/>
+          <w:iCs w:val="0"/>
+          <w:sz w:val="20"/>
+          <w:szCs w:val="20"/>
+          <w:lang w:val="en-US"/>
+        </w:rPr>
+        <w:t xml:space="preserve"> function, color coded using the </w:t>
+      </w:r>
       <w:r>
         <w:rPr>
           <w:rFonts w:ascii="Consolas" w:hAnsi="Consolas" w:cs="Courier New"/>
@@ -5637,41 +5483,7 @@
           <w:szCs w:val="20"/>
           <w:lang w:val="en-US"/>
         </w:rPr>
-        <w:t>()</w:t>
-      </w:r>
-      <w:r>
-        <w:rPr>
-          <w:i w:val="0"/>
-          <w:iCs w:val="0"/>
-          <w:sz w:val="20"/>
-          <w:szCs w:val="20"/>
-          <w:lang w:val="en-US"/>
-        </w:rPr>
-        <w:t xml:space="preserve"> function, color coded using the </w:t>
-      </w:r>
-      <w:proofErr w:type="spellStart"/>
-      <w:r>
-        <w:rPr>
-          <w:rFonts w:ascii="Consolas" w:hAnsi="Consolas" w:cs="Courier New"/>
-          <w:i w:val="0"/>
-          <w:iCs w:val="0"/>
-          <w:sz w:val="20"/>
-          <w:szCs w:val="20"/>
-          <w:lang w:val="en-US"/>
-        </w:rPr>
-        <w:t>drawChessboardCorners</w:t>
-      </w:r>
-      <w:proofErr w:type="spellEnd"/>
-      <w:r>
-        <w:rPr>
-          <w:rFonts w:ascii="Consolas" w:hAnsi="Consolas" w:cs="Courier New"/>
-          <w:i w:val="0"/>
-          <w:iCs w:val="0"/>
-          <w:sz w:val="20"/>
-          <w:szCs w:val="20"/>
-          <w:lang w:val="en-US"/>
-        </w:rPr>
-        <w:t>()</w:t>
+        <w:t>drawChessboardCorners()</w:t>
       </w:r>
       <w:r>
         <w:rPr>
@@ -5763,7 +5575,6 @@
           <w:lang w:val="en-US"/>
         </w:rPr>
       </w:pPr>
-      <w:proofErr w:type="spellStart"/>
       <w:r>
         <w:rPr>
           <w:color w:val="auto"/>
@@ -5771,9 +5582,8 @@
           <w:szCs w:val="24"/>
           <w:lang w:val="en-US"/>
         </w:rPr>
-        <w:t>Todo</w:t>
-      </w:r>
-      <w:proofErr w:type="spellEnd"/>
+        <w:t xml:space="preserve">Todo: </w:t>
+      </w:r>
       <w:r>
         <w:rPr>
           <w:color w:val="auto"/>
@@ -5781,7 +5591,7 @@
           <w:szCs w:val="24"/>
           <w:lang w:val="en-US"/>
         </w:rPr>
-        <w:t xml:space="preserve">: </w:t>
+        <w:t xml:space="preserve">describe how we are now obtaining </w:t>
       </w:r>
       <w:r>
         <w:rPr>
@@ -5790,7 +5600,7 @@
           <w:szCs w:val="24"/>
           <w:lang w:val="en-US"/>
         </w:rPr>
-        <w:t xml:space="preserve">describe how we are now obtaining </w:t>
+        <w:t>3D points via intersection</w:t>
       </w:r>
       <w:r>
         <w:rPr>
@@ -5799,7 +5609,7 @@
           <w:szCs w:val="24"/>
           <w:lang w:val="en-US"/>
         </w:rPr>
-        <w:t>3D points via intersection</w:t>
+        <w:t xml:space="preserve"> with ground plane</w:t>
       </w:r>
       <w:r>
         <w:rPr>
@@ -5808,7 +5618,7 @@
           <w:szCs w:val="24"/>
           <w:lang w:val="en-US"/>
         </w:rPr>
-        <w:t xml:space="preserve"> with ground plane</w:t>
+        <w:t xml:space="preserve"> of back-projections </w:t>
       </w:r>
       <w:r>
         <w:rPr>
@@ -5817,7 +5627,7 @@
           <w:szCs w:val="24"/>
           <w:lang w:val="en-US"/>
         </w:rPr>
-        <w:t xml:space="preserve"> of back-projections </w:t>
+        <w:t>of detected circles</w:t>
       </w:r>
       <w:r>
         <w:rPr>
@@ -5826,7 +5636,7 @@
           <w:szCs w:val="24"/>
           <w:lang w:val="en-US"/>
         </w:rPr>
-        <w:t>of detected circles</w:t>
+        <w:t>…</w:t>
       </w:r>
       <w:r>
         <w:rPr>
@@ -5835,7 +5645,7 @@
           <w:szCs w:val="24"/>
           <w:lang w:val="en-US"/>
         </w:rPr>
-        <w:t>…</w:t>
+        <w:t xml:space="preserve"> Whether we want to project to a ground plane or to </w:t>
       </w:r>
       <w:r>
         <w:rPr>
@@ -5844,56 +5654,7 @@
           <w:szCs w:val="24"/>
           <w:lang w:val="en-US"/>
         </w:rPr>
-        <w:t xml:space="preserve"> Whether we want to project to a ground plane or to </w:t>
-      </w:r>
-      <w:r>
-        <w:rPr>
-          <w:color w:val="auto"/>
-          <w:sz w:val="24"/>
-          <w:szCs w:val="24"/>
-          <w:lang w:val="en-US"/>
-        </w:rPr>
-        <w:t xml:space="preserve">arbitrary scene geometry, we will calibrate our projector by projecting circles to the floor. Besides recovering the </w:t>
-      </w:r>
-      <w:proofErr w:type="spellStart"/>
-      <w:r>
-        <w:rPr>
-          <w:color w:val="auto"/>
-          <w:sz w:val="24"/>
-          <w:szCs w:val="24"/>
-          <w:lang w:val="en-US"/>
-        </w:rPr>
-        <w:t>intrinsics</w:t>
-      </w:r>
-      <w:proofErr w:type="spellEnd"/>
-      <w:r>
-        <w:rPr>
-          <w:color w:val="auto"/>
-          <w:sz w:val="24"/>
-          <w:szCs w:val="24"/>
-          <w:lang w:val="en-US"/>
-        </w:rPr>
-        <w:t xml:space="preserve"> of the projector, for each of the locations on the floor to which we project and thereby for precisely the respective projector look directions, we will obtain the </w:t>
-      </w:r>
-      <w:proofErr w:type="spellStart"/>
-      <w:r>
-        <w:rPr>
-          <w:color w:val="auto"/>
-          <w:sz w:val="24"/>
-          <w:szCs w:val="24"/>
-          <w:lang w:val="en-US"/>
-        </w:rPr>
-        <w:t>extrinsics</w:t>
-      </w:r>
-      <w:proofErr w:type="spellEnd"/>
-      <w:r>
-        <w:rPr>
-          <w:color w:val="auto"/>
-          <w:sz w:val="24"/>
-          <w:szCs w:val="24"/>
-          <w:lang w:val="en-US"/>
-        </w:rPr>
-        <w:t xml:space="preserve"> of the projector. These will be the projector look directions for which we will be able to carry out spatial AR.</w:t>
+        <w:t>arbitrary scene geometry, we will calibrate our projector by projecting circles to the floor. Besides recovering the intrinsics of the projector, for each of the locations on the floor to which we project and thereby for precisely the respective projector look directions, we will obtain the extrinsics of the projector. These will be the projector look directions for which we will be able to carry out spatial AR.</w:t>
       </w:r>
     </w:p>
     <w:p>
@@ -6064,7 +5825,7 @@
                 <v:shape id="_x0000_i1025" type="#_x0000_t75" style="width:219.75pt;height:123.75pt" o:ole="">
                   <v:imagedata r:id="rId12" o:title=""/>
                 </v:shape>
-                <o:OLEObject Type="Embed" ProgID="PBrush" ShapeID="_x0000_i1025" DrawAspect="Content" ObjectID="_1694349069" r:id="rId13"/>
+                <o:OLEObject Type="Embed" ProgID="PBrush" ShapeID="_x0000_i1025" DrawAspect="Content" ObjectID="_1703670336" r:id="rId13"/>
               </w:object>
             </w:r>
           </w:p>
@@ -6195,29 +5956,7 @@
           <w:szCs w:val="20"/>
           <w:lang w:val="en-US"/>
         </w:rPr>
-        <w:t xml:space="preserve">: </w:t>
-      </w:r>
-      <w:proofErr w:type="spellStart"/>
-      <w:r>
-        <w:rPr>
-          <w:i w:val="0"/>
-          <w:iCs w:val="0"/>
-          <w:sz w:val="20"/>
-          <w:szCs w:val="20"/>
-          <w:lang w:val="en-US"/>
-        </w:rPr>
-        <w:t>todo</w:t>
-      </w:r>
-      <w:proofErr w:type="spellEnd"/>
-      <w:r>
-        <w:rPr>
-          <w:i w:val="0"/>
-          <w:iCs w:val="0"/>
-          <w:sz w:val="20"/>
-          <w:szCs w:val="20"/>
-          <w:lang w:val="en-US"/>
-        </w:rPr>
-        <w:t>...</w:t>
+        <w:t>: todo...</w:t>
       </w:r>
       <w:r>
         <w:rPr>
@@ -6269,7 +6008,6 @@
         </w:rPr>
         <w:t xml:space="preserve">the function </w:t>
       </w:r>
-      <w:proofErr w:type="spellStart"/>
       <w:r>
         <w:rPr>
           <w:rFonts w:ascii="Consolas" w:hAnsi="Consolas" w:cs="Courier New"/>
@@ -6279,9 +6017,18 @@
           <w:szCs w:val="20"/>
           <w:lang w:val="en-US"/>
         </w:rPr>
-        <w:t>findChessboardCorners</w:t>
-      </w:r>
-      <w:proofErr w:type="spellEnd"/>
+        <w:t>findChessboardCorners()</w:t>
+      </w:r>
+      <w:r>
+        <w:rPr>
+          <w:i w:val="0"/>
+          <w:iCs w:val="0"/>
+          <w:sz w:val="20"/>
+          <w:szCs w:val="20"/>
+          <w:lang w:val="en-US"/>
+        </w:rPr>
+        <w:t xml:space="preserve">, color coded using </w:t>
+      </w:r>
       <w:r>
         <w:rPr>
           <w:rFonts w:ascii="Consolas" w:hAnsi="Consolas" w:cs="Courier New"/>
@@ -6291,41 +6038,7 @@
           <w:szCs w:val="20"/>
           <w:lang w:val="en-US"/>
         </w:rPr>
-        <w:t>()</w:t>
-      </w:r>
-      <w:r>
-        <w:rPr>
-          <w:i w:val="0"/>
-          <w:iCs w:val="0"/>
-          <w:sz w:val="20"/>
-          <w:szCs w:val="20"/>
-          <w:lang w:val="en-US"/>
-        </w:rPr>
-        <w:t xml:space="preserve">, color coded using </w:t>
-      </w:r>
-      <w:proofErr w:type="spellStart"/>
-      <w:r>
-        <w:rPr>
-          <w:rFonts w:ascii="Consolas" w:hAnsi="Consolas" w:cs="Courier New"/>
-          <w:i w:val="0"/>
-          <w:iCs w:val="0"/>
-          <w:sz w:val="20"/>
-          <w:szCs w:val="20"/>
-          <w:lang w:val="en-US"/>
-        </w:rPr>
-        <w:t>drawChessboardCorners</w:t>
-      </w:r>
-      <w:proofErr w:type="spellEnd"/>
-      <w:r>
-        <w:rPr>
-          <w:rFonts w:ascii="Consolas" w:hAnsi="Consolas" w:cs="Courier New"/>
-          <w:i w:val="0"/>
-          <w:iCs w:val="0"/>
-          <w:sz w:val="20"/>
-          <w:szCs w:val="20"/>
-          <w:lang w:val="en-US"/>
-        </w:rPr>
-        <w:t>()</w:t>
+        <w:t>drawChessboardCorners()</w:t>
       </w:r>
       <w:r>
         <w:rPr>
@@ -6596,18 +6309,8 @@
           <w:szCs w:val="24"/>
           <w:lang w:val="en-US"/>
         </w:rPr>
-        <w:t xml:space="preserve"> of 2D pixel positions (‘image points’) and a corresponding list of 3D points (‘object points’), the </w:t>
-      </w:r>
-      <w:proofErr w:type="spellStart"/>
-      <w:r>
-        <w:rPr>
-          <w:sz w:val="24"/>
-          <w:szCs w:val="24"/>
-          <w:lang w:val="en-US"/>
-        </w:rPr>
-        <w:t>OpenCV</w:t>
-      </w:r>
-      <w:proofErr w:type="spellEnd"/>
+        <w:t xml:space="preserve"> of 2D pixel positions (‘image points’) and a corresponding list of 3D points (‘object points’), the OpenCV</w:t>
+      </w:r>
       <w:r>
         <w:rPr>
           <w:rStyle w:val="FootnoteReference"/>
@@ -6625,7 +6328,6 @@
         </w:rPr>
         <w:t xml:space="preserve"> function </w:t>
       </w:r>
-      <w:proofErr w:type="spellStart"/>
       <w:r>
         <w:rPr>
           <w:rFonts w:ascii="Consolas" w:hAnsi="Consolas" w:cs="Courier New"/>
@@ -6633,17 +6335,7 @@
           <w:szCs w:val="24"/>
           <w:lang w:val="en-US"/>
         </w:rPr>
-        <w:t>calibrateCamera</w:t>
-      </w:r>
-      <w:proofErr w:type="spellEnd"/>
-      <w:r>
-        <w:rPr>
-          <w:rFonts w:ascii="Consolas" w:hAnsi="Consolas" w:cs="Courier New"/>
-          <w:sz w:val="24"/>
-          <w:szCs w:val="24"/>
-          <w:lang w:val="en-US"/>
-        </w:rPr>
-        <w:t>()</w:t>
+        <w:t>calibrateCamera()</w:t>
       </w:r>
       <w:r>
         <w:rPr>
@@ -7176,7 +6868,6 @@
           <w:lang w:val="en-US"/>
         </w:rPr>
       </w:pPr>
-      <w:proofErr w:type="spellStart"/>
       <w:r>
         <w:rPr>
           <w:i/>
@@ -7185,9 +6876,8 @@
           <w:szCs w:val="24"/>
           <w:lang w:val="en-US"/>
         </w:rPr>
-        <w:t>Todo</w:t>
-      </w:r>
-      <w:proofErr w:type="spellEnd"/>
+        <w:t>Todo: the discussion of stereo here is relevant to the case where we want to project to arbitrary surface geometry. We will pursue this as out next step</w:t>
+      </w:r>
       <w:r>
         <w:rPr>
           <w:i/>
@@ -7196,7 +6886,7 @@
           <w:szCs w:val="24"/>
           <w:lang w:val="en-US"/>
         </w:rPr>
-        <w:t>: the discussion of stereo here is relevant to the case where we want to project to arbitrary surface geometry. We will pursue this as out next step</w:t>
+        <w:t xml:space="preserve"> (and then texture map the resulting mesh)</w:t>
       </w:r>
       <w:r>
         <w:rPr>
@@ -7206,9 +6896,39 @@
           <w:szCs w:val="24"/>
           <w:lang w:val="en-US"/>
         </w:rPr>
-        <w:t xml:space="preserve"> (and then texture map the resulting mesh)</w:t>
-      </w:r>
-      <w:r>
+        <w:t>. For our first step (projecting to a flat surface), we get the ground plane using a checkerboard pattern…</w:t>
+      </w:r>
+    </w:p>
+    <w:p>
+      <w:pPr>
+        <w:rPr>
+          <w:lang w:val="en-US"/>
+        </w:rPr>
+      </w:pPr>
+    </w:p>
+    <w:p>
+      <w:pPr>
+        <w:pStyle w:val="Heading3"/>
+        <w:rPr>
+          <w:lang w:val="en-US"/>
+        </w:rPr>
+      </w:pPr>
+      <w:r>
+        <w:rPr>
+          <w:lang w:val="en-US"/>
+        </w:rPr>
+        <w:t>Planar Scene Geometry</w:t>
+      </w:r>
+    </w:p>
+    <w:p>
+      <w:pPr>
+        <w:rPr>
+          <w:lang w:val="en-US"/>
+        </w:rPr>
+      </w:pPr>
+    </w:p>
+    <w:p>
+      <w:pPr>
         <w:rPr>
           <w:i/>
           <w:iCs/>
@@ -7216,39 +6936,8 @@
           <w:szCs w:val="24"/>
           <w:lang w:val="en-US"/>
         </w:rPr>
-        <w:t>. For our first step (projecting to a flat surface), we get the ground plane using a checkerboard pattern…</w:t>
-      </w:r>
-    </w:p>
-    <w:p>
-      <w:pPr>
-        <w:rPr>
-          <w:lang w:val="en-US"/>
-        </w:rPr>
-      </w:pPr>
-    </w:p>
-    <w:p>
-      <w:pPr>
-        <w:pStyle w:val="Heading3"/>
-        <w:rPr>
-          <w:lang w:val="en-US"/>
-        </w:rPr>
-      </w:pPr>
-      <w:r>
-        <w:rPr>
-          <w:lang w:val="en-US"/>
-        </w:rPr>
-        <w:t>Planar Scene Geometry</w:t>
-      </w:r>
-    </w:p>
-    <w:p>
-      <w:pPr>
-        <w:rPr>
-          <w:lang w:val="en-US"/>
-        </w:rPr>
-      </w:pPr>
-    </w:p>
-    <w:p>
-      <w:pPr>
+      </w:pPr>
+      <w:r>
         <w:rPr>
           <w:i/>
           <w:iCs/>
@@ -7256,8 +6945,8 @@
           <w:szCs w:val="24"/>
           <w:lang w:val="en-US"/>
         </w:rPr>
-      </w:pPr>
-      <w:proofErr w:type="spellStart"/>
+        <w:t>Todo</w:t>
+      </w:r>
       <w:r>
         <w:rPr>
           <w:i/>
@@ -7266,55 +6955,231 @@
           <w:szCs w:val="24"/>
           <w:lang w:val="en-US"/>
         </w:rPr>
-        <w:t>Todo</w:t>
-      </w:r>
-      <w:proofErr w:type="spellEnd"/>
-      <w:r>
-        <w:rPr>
+        <w:t xml:space="preserve">… Warp via </w:t>
+      </w:r>
+      <w:r>
+        <w:rPr>
+          <w:b/>
+          <w:bCs/>
           <w:i/>
           <w:iCs/>
           <w:sz w:val="24"/>
           <w:szCs w:val="24"/>
           <w:lang w:val="en-US"/>
         </w:rPr>
-        <w:t xml:space="preserve">… Warp via </w:t>
-      </w:r>
-      <w:r>
-        <w:rPr>
-          <w:b/>
-          <w:bCs/>
+        <w:t xml:space="preserve">plane-induced homography </w:t>
+      </w:r>
+      <w:r>
+        <w:rPr>
           <w:i/>
           <w:iCs/>
           <w:sz w:val="24"/>
           <w:szCs w:val="24"/>
           <w:lang w:val="en-US"/>
         </w:rPr>
-        <w:t xml:space="preserve">plane-induced </w:t>
-      </w:r>
-      <w:proofErr w:type="spellStart"/>
-      <w:r>
-        <w:rPr>
-          <w:b/>
-          <w:bCs/>
+        <w:t>with respect to ground plane, viewpoint of virtual projector, and viewpoint of original projector…</w:t>
+      </w:r>
+    </w:p>
+    <w:p>
+      <w:pPr>
+        <w:rPr>
           <w:i/>
           <w:iCs/>
           <w:sz w:val="24"/>
           <w:szCs w:val="24"/>
           <w:lang w:val="en-US"/>
         </w:rPr>
-        <w:t>homography</w:t>
-      </w:r>
-      <w:proofErr w:type="spellEnd"/>
-      <w:r>
-        <w:rPr>
-          <w:b/>
-          <w:bCs/>
+      </w:pPr>
+    </w:p>
+    <w:p>
+      <w:pPr>
+        <w:pStyle w:val="Heading3"/>
+        <w:rPr>
+          <w:lang w:val="en-US"/>
+        </w:rPr>
+      </w:pPr>
+      <w:r>
+        <w:rPr>
+          <w:lang w:val="en-US"/>
+        </w:rPr>
+        <w:t>Arbitrary Scene Geometry</w:t>
+      </w:r>
+    </w:p>
+    <w:p>
+      <w:pPr>
+        <w:rPr>
+          <w:lang w:val="en-US"/>
+        </w:rPr>
+      </w:pPr>
+    </w:p>
+    <w:p>
+      <w:pPr>
+        <w:rPr>
           <w:i/>
           <w:iCs/>
           <w:sz w:val="24"/>
           <w:szCs w:val="24"/>
           <w:lang w:val="en-US"/>
         </w:rPr>
+      </w:pPr>
+      <w:r>
+        <w:rPr>
+          <w:sz w:val="24"/>
+          <w:szCs w:val="24"/>
+          <w:lang w:val="en-US"/>
+        </w:rPr>
+        <w:t xml:space="preserve">Fundamental to all variants of stereo is that, given a pixel </w:t>
+      </w:r>
+      <w:r>
+        <w:rPr>
+          <w:b/>
+          <w:bCs/>
+          <w:sz w:val="24"/>
+          <w:szCs w:val="24"/>
+          <w:lang w:val="en-US"/>
+        </w:rPr>
+        <w:t xml:space="preserve">x </w:t>
+      </w:r>
+      <w:r>
+        <w:rPr>
+          <w:sz w:val="24"/>
+          <w:szCs w:val="24"/>
+          <w:lang w:val="en-US"/>
+        </w:rPr>
+        <w:t xml:space="preserve">in the left image, the search for the corresponding pixel </w:t>
+      </w:r>
+      <w:r>
+        <w:rPr>
+          <w:b/>
+          <w:bCs/>
+          <w:sz w:val="24"/>
+          <w:szCs w:val="24"/>
+          <w:lang w:val="en-US"/>
+        </w:rPr>
+        <w:t>x</w:t>
+      </w:r>
+      <w:r>
+        <w:rPr>
+          <w:sz w:val="24"/>
+          <w:szCs w:val="24"/>
+          <w:lang w:val="en-US"/>
+        </w:rPr>
+        <w:t xml:space="preserve">’ in the right image is restricted to only pixels situated along the </w:t>
+      </w:r>
+      <w:r>
+        <w:rPr>
+          <w:b/>
+          <w:bCs/>
+          <w:sz w:val="24"/>
+          <w:szCs w:val="24"/>
+          <w:lang w:val="en-US"/>
+        </w:rPr>
+        <w:t>epipolar line</w:t>
+      </w:r>
+      <w:r>
+        <w:rPr>
+          <w:sz w:val="24"/>
+          <w:szCs w:val="24"/>
+          <w:lang w:val="en-US"/>
+        </w:rPr>
+        <w:t xml:space="preserve"> spanned by </w:t>
+      </w:r>
+      <w:r>
+        <w:rPr>
+          <w:b/>
+          <w:bCs/>
+          <w:sz w:val="24"/>
+          <w:szCs w:val="24"/>
+          <w:lang w:val="en-US"/>
+        </w:rPr>
+        <w:t>x</w:t>
+      </w:r>
+      <w:r>
+        <w:rPr>
+          <w:sz w:val="24"/>
+          <w:szCs w:val="24"/>
+          <w:lang w:val="en-US"/>
+        </w:rPr>
+        <w:t xml:space="preserve">, as </w:t>
+      </w:r>
+      <w:r>
+        <w:rPr>
+          <w:sz w:val="24"/>
+          <w:szCs w:val="24"/>
+          <w:lang w:val="en-US"/>
+        </w:rPr>
+        <w:t xml:space="preserve">illustrated in </w:t>
+      </w:r>
+      <w:r>
+        <w:rPr>
+          <w:sz w:val="24"/>
+          <w:szCs w:val="24"/>
+          <w:lang w:val="en-US"/>
+        </w:rPr>
+        <w:fldChar w:fldCharType="begin"/>
+      </w:r>
+      <w:r>
+        <w:rPr>
+          <w:sz w:val="24"/>
+          <w:szCs w:val="24"/>
+          <w:lang w:val="en-US"/>
+        </w:rPr>
+        <w:instrText xml:space="preserve"> REF _Ref59193374 \h  \* MERGEFORMAT </w:instrText>
+      </w:r>
+      <w:r>
+        <w:rPr>
+          <w:sz w:val="24"/>
+          <w:szCs w:val="24"/>
+          <w:lang w:val="en-US"/>
+        </w:rPr>
+      </w:r>
+      <w:r>
+        <w:rPr>
+          <w:sz w:val="24"/>
+          <w:szCs w:val="24"/>
+          <w:lang w:val="en-US"/>
+        </w:rPr>
+        <w:fldChar w:fldCharType="separate"/>
+      </w:r>
+      <w:r>
+        <w:rPr>
+          <w:sz w:val="24"/>
+          <w:szCs w:val="24"/>
+          <w:lang w:val="en-US"/>
+        </w:rPr>
+        <w:t xml:space="preserve">Figure </w:t>
+      </w:r>
+      <w:r>
+        <w:rPr>
+          <w:noProof/>
+          <w:sz w:val="24"/>
+          <w:szCs w:val="24"/>
+          <w:lang w:val="en-US"/>
+        </w:rPr>
+        <w:t>5</w:t>
+      </w:r>
+      <w:r>
+        <w:rPr>
+          <w:sz w:val="24"/>
+          <w:szCs w:val="24"/>
+          <w:lang w:val="en-US"/>
+        </w:rPr>
+        <w:fldChar w:fldCharType="end"/>
+      </w:r>
+      <w:r>
+        <w:rPr>
+          <w:sz w:val="24"/>
+          <w:szCs w:val="24"/>
+          <w:lang w:val="en-US"/>
+        </w:rPr>
+        <w:t>.</w:t>
+      </w:r>
+      <w:r>
+        <w:rPr>
+          <w:sz w:val="24"/>
+          <w:szCs w:val="24"/>
+          <w:lang w:val="en-US"/>
+        </w:rPr>
         <w:t xml:space="preserve"> </w:t>
       </w:r>
       <w:r>
@@ -7325,11 +7190,108 @@
           <w:szCs w:val="24"/>
           <w:lang w:val="en-US"/>
         </w:rPr>
-        <w:t>with respect to ground plane, viewpoint of virtual projector, and viewpoint of original projector…</w:t>
-      </w:r>
-    </w:p>
-    <w:p>
-      <w:pPr>
+        <w:t>Where stereo approaches differ is primarily in how the ‘best’ match along an epipolar line is determined.</w:t>
+      </w:r>
+      <w:r>
+        <w:rPr>
+          <w:color w:val="FF0000"/>
+          <w:sz w:val="24"/>
+          <w:szCs w:val="24"/>
+          <w:lang w:val="en-US"/>
+        </w:rPr>
+        <w:t xml:space="preserve"> </w:t>
+      </w:r>
+      <w:r>
+        <w:rPr>
+          <w:sz w:val="24"/>
+          <w:szCs w:val="24"/>
+          <w:lang w:val="en-US"/>
+        </w:rPr>
+        <w:t xml:space="preserve">Classical </w:t>
+      </w:r>
+      <w:r>
+        <w:rPr>
+          <w:b/>
+          <w:bCs/>
+          <w:sz w:val="24"/>
+          <w:szCs w:val="24"/>
+          <w:lang w:val="en-US"/>
+        </w:rPr>
+        <w:t>correlation-</w:t>
+      </w:r>
+      <w:r>
+        <w:rPr>
+          <w:b/>
+          <w:bCs/>
+          <w:sz w:val="24"/>
+          <w:szCs w:val="24"/>
+          <w:lang w:val="en-US"/>
+        </w:rPr>
+        <w:lastRenderedPageBreak/>
+        <w:t>based</w:t>
+      </w:r>
+      <w:r>
+        <w:rPr>
+          <w:sz w:val="24"/>
+          <w:szCs w:val="24"/>
+          <w:lang w:val="en-US"/>
+        </w:rPr>
+        <w:t xml:space="preserve"> stereo approaches rely on maximizing a similarity score over a window about </w:t>
+      </w:r>
+      <w:r>
+        <w:rPr>
+          <w:b/>
+          <w:bCs/>
+          <w:sz w:val="24"/>
+          <w:szCs w:val="24"/>
+          <w:lang w:val="en-US"/>
+        </w:rPr>
+        <w:t>x</w:t>
+      </w:r>
+      <w:r>
+        <w:rPr>
+          <w:sz w:val="24"/>
+          <w:szCs w:val="24"/>
+          <w:lang w:val="en-US"/>
+        </w:rPr>
+        <w:t xml:space="preserve"> in the left image and the corresponding windows about respective candidate matching pixel in the right image. However, a correlation-based approach can be expected to work well only in the presence of adequately </w:t>
+      </w:r>
+      <w:r>
+        <w:rPr>
+          <w:b/>
+          <w:bCs/>
+          <w:sz w:val="24"/>
+          <w:szCs w:val="24"/>
+          <w:lang w:val="en-US"/>
+        </w:rPr>
+        <w:t>discriminative texture</w:t>
+      </w:r>
+      <w:r>
+        <w:rPr>
+          <w:sz w:val="24"/>
+          <w:szCs w:val="24"/>
+          <w:lang w:val="en-US"/>
+        </w:rPr>
+        <w:t>.</w:t>
+      </w:r>
+      <w:r>
+        <w:rPr>
+          <w:rStyle w:val="FootnoteReference"/>
+          <w:sz w:val="24"/>
+          <w:szCs w:val="24"/>
+          <w:lang w:val="en-US"/>
+        </w:rPr>
+        <w:footnoteReference w:id="14"/>
+      </w:r>
+      <w:r>
+        <w:rPr>
+          <w:sz w:val="24"/>
+          <w:szCs w:val="24"/>
+          <w:lang w:val="en-US"/>
+        </w:rPr>
+        <w:t xml:space="preserve"> A way around this is to </w:t>
+      </w:r>
+      <w:r>
         <w:rPr>
           <w:i/>
           <w:iCs/>
@@ -7337,31 +7299,17 @@
           <w:szCs w:val="24"/>
           <w:lang w:val="en-US"/>
         </w:rPr>
-      </w:pPr>
-    </w:p>
-    <w:p>
-      <w:pPr>
-        <w:pStyle w:val="Heading3"/>
-        <w:rPr>
-          <w:lang w:val="en-US"/>
-        </w:rPr>
-      </w:pPr>
-      <w:r>
-        <w:rPr>
-          <w:lang w:val="en-US"/>
-        </w:rPr>
-        <w:t>Arbitrary Scene Geometry</w:t>
-      </w:r>
-    </w:p>
-    <w:p>
-      <w:pPr>
-        <w:rPr>
-          <w:lang w:val="en-US"/>
-        </w:rPr>
-      </w:pPr>
-    </w:p>
-    <w:p>
-      <w:pPr>
+        <w:t>introduce</w:t>
+      </w:r>
+      <w:r>
+        <w:rPr>
+          <w:sz w:val="24"/>
+          <w:szCs w:val="24"/>
+          <w:lang w:val="en-US"/>
+        </w:rPr>
+        <w:t xml:space="preserve"> discriminative texture by projecting a pattern to the scene. </w:t>
+      </w:r>
+      <w:r>
         <w:rPr>
           <w:i/>
           <w:iCs/>
@@ -7369,350 +7317,8 @@
           <w:szCs w:val="24"/>
           <w:lang w:val="en-US"/>
         </w:rPr>
-      </w:pPr>
-      <w:r>
-        <w:rPr>
-          <w:sz w:val="24"/>
-          <w:szCs w:val="24"/>
-          <w:lang w:val="en-US"/>
-        </w:rPr>
-        <w:t xml:space="preserve">Fundamental to all variants of stereo is that, given a pixel </w:t>
-      </w:r>
-      <w:r>
-        <w:rPr>
-          <w:b/>
-          <w:bCs/>
-          <w:sz w:val="24"/>
-          <w:szCs w:val="24"/>
-          <w:lang w:val="en-US"/>
-        </w:rPr>
-        <w:t xml:space="preserve">x </w:t>
-      </w:r>
-      <w:r>
-        <w:rPr>
-          <w:sz w:val="24"/>
-          <w:szCs w:val="24"/>
-          <w:lang w:val="en-US"/>
-        </w:rPr>
-        <w:t xml:space="preserve">in the left image, the search for the corresponding pixel </w:t>
-      </w:r>
-      <w:r>
-        <w:rPr>
-          <w:b/>
-          <w:bCs/>
-          <w:sz w:val="24"/>
-          <w:szCs w:val="24"/>
-          <w:lang w:val="en-US"/>
-        </w:rPr>
-        <w:t>x</w:t>
-      </w:r>
-      <w:r>
-        <w:rPr>
-          <w:sz w:val="24"/>
-          <w:szCs w:val="24"/>
-          <w:lang w:val="en-US"/>
-        </w:rPr>
-        <w:t xml:space="preserve">’ in the right image is restricted to only pixels situated along the </w:t>
-      </w:r>
-      <w:proofErr w:type="spellStart"/>
-      <w:r>
-        <w:rPr>
-          <w:b/>
-          <w:bCs/>
-          <w:sz w:val="24"/>
-          <w:szCs w:val="24"/>
-          <w:lang w:val="en-US"/>
-        </w:rPr>
-        <w:t>epipolar</w:t>
-      </w:r>
-      <w:proofErr w:type="spellEnd"/>
-      <w:r>
-        <w:rPr>
-          <w:b/>
-          <w:bCs/>
-          <w:sz w:val="24"/>
-          <w:szCs w:val="24"/>
-          <w:lang w:val="en-US"/>
-        </w:rPr>
-        <w:t xml:space="preserve"> line</w:t>
-      </w:r>
-      <w:r>
-        <w:rPr>
-          <w:sz w:val="24"/>
-          <w:szCs w:val="24"/>
-          <w:lang w:val="en-US"/>
-        </w:rPr>
-        <w:t xml:space="preserve"> spanned by </w:t>
-      </w:r>
-      <w:r>
-        <w:rPr>
-          <w:b/>
-          <w:bCs/>
-          <w:sz w:val="24"/>
-          <w:szCs w:val="24"/>
-          <w:lang w:val="en-US"/>
-        </w:rPr>
-        <w:t>x</w:t>
-      </w:r>
-      <w:r>
-        <w:rPr>
-          <w:sz w:val="24"/>
-          <w:szCs w:val="24"/>
-          <w:lang w:val="en-US"/>
-        </w:rPr>
-        <w:t xml:space="preserve">, as </w:t>
-      </w:r>
-      <w:r>
-        <w:rPr>
-          <w:sz w:val="24"/>
-          <w:szCs w:val="24"/>
-          <w:lang w:val="en-US"/>
-        </w:rPr>
-        <w:t xml:space="preserve">illustrated in </w:t>
-      </w:r>
-      <w:r>
-        <w:rPr>
-          <w:sz w:val="24"/>
-          <w:szCs w:val="24"/>
-          <w:lang w:val="en-US"/>
-        </w:rPr>
-        <w:fldChar w:fldCharType="begin"/>
-      </w:r>
-      <w:r>
-        <w:rPr>
-          <w:sz w:val="24"/>
-          <w:szCs w:val="24"/>
-          <w:lang w:val="en-US"/>
-        </w:rPr>
-        <w:instrText xml:space="preserve"> REF _Ref59193374 \h  \* MERGEFORMAT </w:instrText>
-      </w:r>
-      <w:r>
-        <w:rPr>
-          <w:sz w:val="24"/>
-          <w:szCs w:val="24"/>
-          <w:lang w:val="en-US"/>
-        </w:rPr>
-      </w:r>
-      <w:r>
-        <w:rPr>
-          <w:sz w:val="24"/>
-          <w:szCs w:val="24"/>
-          <w:lang w:val="en-US"/>
-        </w:rPr>
-        <w:fldChar w:fldCharType="separate"/>
-      </w:r>
-      <w:r>
-        <w:rPr>
-          <w:sz w:val="24"/>
-          <w:szCs w:val="24"/>
-          <w:lang w:val="en-US"/>
-        </w:rPr>
-        <w:t xml:space="preserve">Figure </w:t>
-      </w:r>
-      <w:r>
-        <w:rPr>
-          <w:noProof/>
-          <w:sz w:val="24"/>
-          <w:szCs w:val="24"/>
-          <w:lang w:val="en-US"/>
-        </w:rPr>
-        <w:t>5</w:t>
-      </w:r>
-      <w:r>
-        <w:rPr>
-          <w:sz w:val="24"/>
-          <w:szCs w:val="24"/>
-          <w:lang w:val="en-US"/>
-        </w:rPr>
-        <w:fldChar w:fldCharType="end"/>
-      </w:r>
-      <w:r>
-        <w:rPr>
-          <w:sz w:val="24"/>
-          <w:szCs w:val="24"/>
-          <w:lang w:val="en-US"/>
-        </w:rPr>
-        <w:t>.</w:t>
-      </w:r>
-      <w:r>
-        <w:rPr>
-          <w:sz w:val="24"/>
-          <w:szCs w:val="24"/>
-          <w:lang w:val="en-US"/>
-        </w:rPr>
-        <w:t xml:space="preserve"> </w:t>
-      </w:r>
-      <w:r>
-        <w:rPr>
-          <w:i/>
-          <w:iCs/>
-          <w:sz w:val="24"/>
-          <w:szCs w:val="24"/>
-          <w:lang w:val="en-US"/>
-        </w:rPr>
-        <w:t xml:space="preserve">Where stereo approaches differ is primarily in how the ‘best’ match along an </w:t>
-      </w:r>
-      <w:proofErr w:type="spellStart"/>
-      <w:r>
-        <w:rPr>
-          <w:i/>
-          <w:iCs/>
-          <w:sz w:val="24"/>
-          <w:szCs w:val="24"/>
-          <w:lang w:val="en-US"/>
-        </w:rPr>
-        <w:t>epipolar</w:t>
-      </w:r>
-      <w:proofErr w:type="spellEnd"/>
-      <w:r>
-        <w:rPr>
-          <w:i/>
-          <w:iCs/>
-          <w:sz w:val="24"/>
-          <w:szCs w:val="24"/>
-          <w:lang w:val="en-US"/>
-        </w:rPr>
-        <w:t xml:space="preserve"> line is determined.</w:t>
-      </w:r>
-      <w:r>
-        <w:rPr>
-          <w:color w:val="FF0000"/>
-          <w:sz w:val="24"/>
-          <w:szCs w:val="24"/>
-          <w:lang w:val="en-US"/>
-        </w:rPr>
-        <w:t xml:space="preserve"> </w:t>
-      </w:r>
-      <w:r>
-        <w:rPr>
-          <w:sz w:val="24"/>
-          <w:szCs w:val="24"/>
-          <w:lang w:val="en-US"/>
-        </w:rPr>
-        <w:t xml:space="preserve">Classical </w:t>
-      </w:r>
-      <w:r>
-        <w:rPr>
-          <w:b/>
-          <w:bCs/>
-          <w:sz w:val="24"/>
-          <w:szCs w:val="24"/>
-          <w:lang w:val="en-US"/>
-        </w:rPr>
-        <w:t>correlation-</w:t>
-      </w:r>
-      <w:r>
-        <w:rPr>
-          <w:b/>
-          <w:bCs/>
-          <w:sz w:val="24"/>
-          <w:szCs w:val="24"/>
-          <w:lang w:val="en-US"/>
-        </w:rPr>
-        <w:lastRenderedPageBreak/>
-        <w:t>based</w:t>
-      </w:r>
-      <w:r>
-        <w:rPr>
-          <w:sz w:val="24"/>
-          <w:szCs w:val="24"/>
-          <w:lang w:val="en-US"/>
-        </w:rPr>
-        <w:t xml:space="preserve"> stereo approaches rely on maximizing a similarity score over a window about </w:t>
-      </w:r>
-      <w:r>
-        <w:rPr>
-          <w:b/>
-          <w:bCs/>
-          <w:sz w:val="24"/>
-          <w:szCs w:val="24"/>
-          <w:lang w:val="en-US"/>
-        </w:rPr>
-        <w:t>x</w:t>
-      </w:r>
-      <w:r>
-        <w:rPr>
-          <w:sz w:val="24"/>
-          <w:szCs w:val="24"/>
-          <w:lang w:val="en-US"/>
-        </w:rPr>
-        <w:t xml:space="preserve"> in the left image and the corresponding windows about respective candidate matching pixel in the right image. However, a correlation-based approach can be expected to work well only in the presence of adequately </w:t>
-      </w:r>
-      <w:r>
-        <w:rPr>
-          <w:b/>
-          <w:bCs/>
-          <w:sz w:val="24"/>
-          <w:szCs w:val="24"/>
-          <w:lang w:val="en-US"/>
-        </w:rPr>
-        <w:t>discriminative texture</w:t>
-      </w:r>
-      <w:r>
-        <w:rPr>
-          <w:sz w:val="24"/>
-          <w:szCs w:val="24"/>
-          <w:lang w:val="en-US"/>
-        </w:rPr>
-        <w:t>.</w:t>
-      </w:r>
-      <w:r>
-        <w:rPr>
-          <w:rStyle w:val="FootnoteReference"/>
-          <w:sz w:val="24"/>
-          <w:szCs w:val="24"/>
-          <w:lang w:val="en-US"/>
-        </w:rPr>
-        <w:footnoteReference w:id="14"/>
-      </w:r>
-      <w:r>
-        <w:rPr>
-          <w:sz w:val="24"/>
-          <w:szCs w:val="24"/>
-          <w:lang w:val="en-US"/>
-        </w:rPr>
-        <w:t xml:space="preserve"> A way around this is to </w:t>
-      </w:r>
-      <w:r>
-        <w:rPr>
-          <w:i/>
-          <w:iCs/>
-          <w:sz w:val="24"/>
-          <w:szCs w:val="24"/>
-          <w:lang w:val="en-US"/>
-        </w:rPr>
-        <w:t>introduce</w:t>
-      </w:r>
-      <w:r>
-        <w:rPr>
-          <w:sz w:val="24"/>
-          <w:szCs w:val="24"/>
-          <w:lang w:val="en-US"/>
-        </w:rPr>
-        <w:t xml:space="preserve"> discriminative texture by projecting a pattern to the scene. </w:t>
-      </w:r>
-      <w:r>
-        <w:rPr>
-          <w:i/>
-          <w:iCs/>
-          <w:sz w:val="24"/>
-          <w:szCs w:val="24"/>
-          <w:lang w:val="en-US"/>
-        </w:rPr>
-        <w:t xml:space="preserve">... </w:t>
-      </w:r>
-      <w:proofErr w:type="spellStart"/>
-      <w:r>
-        <w:rPr>
-          <w:i/>
-          <w:iCs/>
-          <w:sz w:val="24"/>
-          <w:szCs w:val="24"/>
-          <w:lang w:val="en-US"/>
-        </w:rPr>
-        <w:t>todo</w:t>
-      </w:r>
-      <w:proofErr w:type="spellEnd"/>
+        <w:t>... todo</w:t>
+      </w:r>
     </w:p>
     <w:p>
       <w:pPr>
@@ -7931,27 +7537,15 @@
         </w:rPr>
         <w:t xml:space="preserve">: </w:t>
       </w:r>
-      <w:proofErr w:type="spellStart"/>
-      <w:r>
-        <w:rPr>
-          <w:i w:val="0"/>
-          <w:iCs w:val="0"/>
-          <w:sz w:val="20"/>
-          <w:szCs w:val="20"/>
-          <w:lang w:val="en-US"/>
-        </w:rPr>
-        <w:t>Epipolar</w:t>
-      </w:r>
-      <w:proofErr w:type="spellEnd"/>
-      <w:r>
-        <w:rPr>
-          <w:i w:val="0"/>
-          <w:iCs w:val="0"/>
-          <w:sz w:val="20"/>
-          <w:szCs w:val="20"/>
-          <w:lang w:val="en-US"/>
-        </w:rPr>
-        <w:t xml:space="preserve"> geometry (i.e., </w:t>
+      <w:r>
+        <w:rPr>
+          <w:i w:val="0"/>
+          <w:iCs w:val="0"/>
+          <w:sz w:val="20"/>
+          <w:szCs w:val="20"/>
+          <w:lang w:val="en-US"/>
+        </w:rPr>
+        <w:t xml:space="preserve">Epipolar geometry (i.e., </w:t>
       </w:r>
       <w:r>
         <w:rPr>
@@ -8121,29 +7715,7 @@
           <w:szCs w:val="20"/>
           <w:lang w:val="en-US"/>
         </w:rPr>
-        <w:t xml:space="preserve"> camera must lie along the </w:t>
-      </w:r>
-      <w:proofErr w:type="spellStart"/>
-      <w:r>
-        <w:rPr>
-          <w:i w:val="0"/>
-          <w:iCs w:val="0"/>
-          <w:sz w:val="20"/>
-          <w:szCs w:val="20"/>
-          <w:lang w:val="en-US"/>
-        </w:rPr>
-        <w:t>epipolar</w:t>
-      </w:r>
-      <w:proofErr w:type="spellEnd"/>
-      <w:r>
-        <w:rPr>
-          <w:i w:val="0"/>
-          <w:iCs w:val="0"/>
-          <w:sz w:val="20"/>
-          <w:szCs w:val="20"/>
-          <w:lang w:val="en-US"/>
-        </w:rPr>
-        <w:t xml:space="preserve"> line </w:t>
+        <w:t xml:space="preserve"> camera must lie along the epipolar line </w:t>
       </w:r>
       <w:r>
         <w:rPr>
@@ -8345,7 +7917,6 @@
         </w:rPr>
         <w:t xml:space="preserve"> the </w:t>
       </w:r>
-      <w:proofErr w:type="spellStart"/>
       <w:r>
         <w:rPr>
           <w:b/>
@@ -8354,47 +7925,31 @@
         </w:rPr>
         <w:t>cpsspatialar</w:t>
       </w:r>
-      <w:proofErr w:type="spellEnd"/>
+      <w:r>
+        <w:rPr>
+          <w:lang w:val="en-US"/>
+        </w:rPr>
+        <w:t xml:space="preserve"> Git repository</w:t>
+      </w:r>
+      <w:r>
+        <w:rPr>
+          <w:rStyle w:val="FootnoteReference"/>
+          <w:lang w:val="en-US"/>
+        </w:rPr>
+        <w:footnoteReference w:id="15"/>
+      </w:r>
+      <w:r>
+        <w:rPr>
+          <w:lang w:val="en-US"/>
+        </w:rPr>
+        <w:t xml:space="preserve"> (such that</w:t>
+      </w:r>
       <w:r>
         <w:rPr>
           <w:lang w:val="en-US"/>
         </w:rPr>
         <w:t xml:space="preserve"> </w:t>
       </w:r>
-      <w:proofErr w:type="spellStart"/>
-      <w:r>
-        <w:rPr>
-          <w:lang w:val="en-US"/>
-        </w:rPr>
-        <w:t>Git</w:t>
-      </w:r>
-      <w:proofErr w:type="spellEnd"/>
-      <w:r>
-        <w:rPr>
-          <w:lang w:val="en-US"/>
-        </w:rPr>
-        <w:t xml:space="preserve"> repository</w:t>
-      </w:r>
-      <w:r>
-        <w:rPr>
-          <w:rStyle w:val="FootnoteReference"/>
-          <w:lang w:val="en-US"/>
-        </w:rPr>
-        <w:footnoteReference w:id="15"/>
-      </w:r>
-      <w:r>
-        <w:rPr>
-          <w:lang w:val="en-US"/>
-        </w:rPr>
-        <w:t xml:space="preserve"> (such that</w:t>
-      </w:r>
-      <w:r>
-        <w:rPr>
-          <w:lang w:val="en-US"/>
-        </w:rPr>
-        <w:t xml:space="preserve"> </w:t>
-      </w:r>
-      <w:proofErr w:type="spellStart"/>
       <w:r>
         <w:rPr>
           <w:rFonts w:ascii="Consolas" w:hAnsi="Consolas" w:cs="Courier New"/>
@@ -8402,7 +7957,6 @@
         </w:rPr>
         <w:t>src</w:t>
       </w:r>
-      <w:proofErr w:type="spellEnd"/>
       <w:r>
         <w:rPr>
           <w:lang w:val="en-US"/>
@@ -8530,7 +8084,6 @@
         </w:rPr>
         <w:t xml:space="preserve">nstall </w:t>
       </w:r>
-      <w:proofErr w:type="spellStart"/>
       <w:r>
         <w:rPr>
           <w:b/>
@@ -8547,7 +8100,6 @@
         </w:rPr>
         <w:t>ake</w:t>
       </w:r>
-      <w:proofErr w:type="spellEnd"/>
       <w:r>
         <w:rPr>
           <w:rStyle w:val="FootnoteReference"/>
@@ -8574,7 +8126,6 @@
         </w:rPr>
         <w:t xml:space="preserve">Install </w:t>
       </w:r>
-      <w:proofErr w:type="spellStart"/>
       <w:r>
         <w:rPr>
           <w:b/>
@@ -8583,7 +8134,6 @@
         </w:rPr>
         <w:t>Git</w:t>
       </w:r>
-      <w:proofErr w:type="spellEnd"/>
       <w:r>
         <w:rPr>
           <w:rStyle w:val="FootnoteReference"/>
@@ -8642,7 +8192,6 @@
         </w:rPr>
         <w:t>HOME_DIR/</w:t>
       </w:r>
-      <w:proofErr w:type="spellStart"/>
       <w:r>
         <w:rPr>
           <w:rFonts w:ascii="Consolas" w:hAnsi="Consolas"/>
@@ -8651,7 +8200,6 @@
         </w:rPr>
         <w:t>vcpkg</w:t>
       </w:r>
-      <w:proofErr w:type="spellEnd"/>
       <w:r>
         <w:rPr>
           <w:bCs/>
@@ -8666,7 +8214,6 @@
         </w:rPr>
         <w:t xml:space="preserve"> </w:t>
       </w:r>
-      <w:proofErr w:type="spellStart"/>
       <w:r>
         <w:rPr>
           <w:b/>
@@ -8675,7 +8222,6 @@
         </w:rPr>
         <w:t>vcpkg</w:t>
       </w:r>
-      <w:proofErr w:type="spellEnd"/>
       <w:r>
         <w:rPr>
           <w:rStyle w:val="FootnoteReference"/>
@@ -8791,33 +8337,8 @@
           <w:rFonts w:ascii="Consolas" w:hAnsi="Consolas"/>
           <w:lang w:val="en-US"/>
         </w:rPr>
-        <w:t>\scripts\</w:t>
-      </w:r>
-      <w:proofErr w:type="spellStart"/>
-      <w:r>
-        <w:rPr>
-          <w:rFonts w:ascii="Consolas" w:hAnsi="Consolas"/>
-          <w:lang w:val="en-US"/>
-        </w:rPr>
-        <w:t>buildsystems</w:t>
-      </w:r>
-      <w:proofErr w:type="spellEnd"/>
-      <w:r>
-        <w:rPr>
-          <w:rFonts w:ascii="Consolas" w:hAnsi="Consolas"/>
-          <w:lang w:val="en-US"/>
-        </w:rPr>
-        <w:t>\</w:t>
-      </w:r>
-      <w:proofErr w:type="spellStart"/>
-      <w:r>
-        <w:rPr>
-          <w:rFonts w:ascii="Consolas" w:hAnsi="Consolas"/>
-          <w:lang w:val="en-US"/>
-        </w:rPr>
-        <w:t>vcpkg.cmake</w:t>
-      </w:r>
-      <w:proofErr w:type="spellEnd"/>
+        <w:t>\scripts\buildsystems\vcpkg.cmake</w:t>
+      </w:r>
     </w:p>
     <w:p>
       <w:pPr>
@@ -8874,33 +8395,8 @@
           <w:rFonts w:ascii="Consolas" w:hAnsi="Consolas" w:cs="Courier New"/>
           <w:lang w:val="en-US"/>
         </w:rPr>
-        <w:t>CPSSPATIALAR_BASEDIR\</w:t>
-      </w:r>
-      <w:proofErr w:type="spellStart"/>
-      <w:r>
-        <w:rPr>
-          <w:rFonts w:ascii="Consolas" w:hAnsi="Consolas" w:cs="Courier New"/>
-          <w:lang w:val="en-US"/>
-        </w:rPr>
-        <w:t>src</w:t>
-      </w:r>
-      <w:proofErr w:type="spellEnd"/>
-      <w:r>
-        <w:rPr>
-          <w:rFonts w:ascii="Consolas" w:hAnsi="Consolas" w:cs="Courier New"/>
-          <w:lang w:val="en-US"/>
-        </w:rPr>
-        <w:t>\external\</w:t>
-      </w:r>
-      <w:proofErr w:type="spellStart"/>
-      <w:r>
-        <w:rPr>
-          <w:rFonts w:ascii="Consolas" w:hAnsi="Consolas" w:cs="Courier New"/>
-          <w:lang w:val="en-US"/>
-        </w:rPr>
-        <w:t>eigen</w:t>
-      </w:r>
-      <w:proofErr w:type="spellEnd"/>
+        <w:t>CPSSPATIALAR_BASEDIR\src\external\eigen</w:t>
+      </w:r>
       <w:r>
         <w:rPr>
           <w:lang w:val="en-US"/>
@@ -9047,33 +8543,8 @@
           <w:rFonts w:ascii="Consolas" w:hAnsi="Consolas" w:cs="Courier New"/>
           <w:lang w:val="en-US"/>
         </w:rPr>
-        <w:t>CPSSPATIALAR_BASEDIR\</w:t>
-      </w:r>
-      <w:proofErr w:type="spellStart"/>
-      <w:r>
-        <w:rPr>
-          <w:rFonts w:ascii="Consolas" w:hAnsi="Consolas" w:cs="Courier New"/>
-          <w:lang w:val="en-US"/>
-        </w:rPr>
-        <w:t>src</w:t>
-      </w:r>
-      <w:proofErr w:type="spellEnd"/>
-      <w:r>
-        <w:rPr>
-          <w:rFonts w:ascii="Consolas" w:hAnsi="Consolas" w:cs="Courier New"/>
-          <w:lang w:val="en-US"/>
-        </w:rPr>
-        <w:t>\external\</w:t>
-      </w:r>
-      <w:proofErr w:type="spellStart"/>
-      <w:r>
-        <w:rPr>
-          <w:rFonts w:ascii="Consolas" w:hAnsi="Consolas" w:cs="Courier New"/>
-          <w:lang w:val="en-US"/>
-        </w:rPr>
-        <w:t>opencv</w:t>
-      </w:r>
-      <w:proofErr w:type="spellEnd"/>
+        <w:t>CPSSPATIALAR_BASEDIR\src\external\opencv</w:t>
+      </w:r>
       <w:r>
         <w:rPr>
           <w:lang w:val="en-US"/>
@@ -9122,7 +8593,6 @@
         </w:rPr>
         <w:t xml:space="preserve">source code of </w:t>
       </w:r>
-      <w:proofErr w:type="spellStart"/>
       <w:r>
         <w:rPr>
           <w:b/>
@@ -9131,7 +8601,6 @@
         </w:rPr>
         <w:t>OpenCV</w:t>
       </w:r>
-      <w:proofErr w:type="spellEnd"/>
       <w:r>
         <w:rPr>
           <w:rStyle w:val="FootnoteReference"/>
@@ -9254,35 +8723,7 @@
         <w:rPr>
           <w:lang w:val="en-US"/>
         </w:rPr>
-        <w:t xml:space="preserve"> </w:t>
-      </w:r>
-      <w:proofErr w:type="spellStart"/>
-      <w:r>
-        <w:rPr>
-          <w:lang w:val="en-US"/>
-        </w:rPr>
-        <w:t>CMake</w:t>
-      </w:r>
-      <w:proofErr w:type="spellEnd"/>
-      <w:r>
-        <w:rPr>
-          <w:lang w:val="en-US"/>
-        </w:rPr>
-        <w:t xml:space="preserve"> (</w:t>
-      </w:r>
-      <w:proofErr w:type="spellStart"/>
-      <w:r>
-        <w:rPr>
-          <w:lang w:val="en-US"/>
-        </w:rPr>
-        <w:t>cmake-gui</w:t>
-      </w:r>
-      <w:proofErr w:type="spellEnd"/>
-      <w:r>
-        <w:rPr>
-          <w:lang w:val="en-US"/>
-        </w:rPr>
-        <w:t>)</w:t>
+        <w:t xml:space="preserve"> CMake (cmake-gui)</w:t>
       </w:r>
       <w:r>
         <w:rPr>
@@ -9602,23 +9043,7 @@
         <w:rPr>
           <w:lang w:val="en-US"/>
         </w:rPr>
-        <w:t>Select ‘Release’ from the Solution Configuration pull-down menu and select ‘</w:t>
-      </w:r>
-      <w:proofErr w:type="spellStart"/>
-      <w:proofErr w:type="gramStart"/>
-      <w:r>
-        <w:rPr>
-          <w:lang w:val="en-US"/>
-        </w:rPr>
-        <w:t>Build:Build</w:t>
-      </w:r>
-      <w:proofErr w:type="spellEnd"/>
-      <w:proofErr w:type="gramEnd"/>
-      <w:r>
-        <w:rPr>
-          <w:lang w:val="en-US"/>
-        </w:rPr>
-        <w:t xml:space="preserve"> Solution’ from the menu bar</w:t>
+        <w:t>Select ‘Release’ from the Solution Configuration pull-down menu and select ‘Build:Build Solution’ from the menu bar</w:t>
       </w:r>
       <w:r>
         <w:rPr>
@@ -9636,16 +9061,8 @@
         <w:rPr>
           <w:lang w:val="en-US"/>
         </w:rPr>
-        <w:t xml:space="preserve"> </w:t>
-      </w:r>
-      <w:proofErr w:type="spellStart"/>
-      <w:r>
-        <w:rPr>
-          <w:lang w:val="en-US"/>
-        </w:rPr>
-        <w:t>OpenCV</w:t>
-      </w:r>
-      <w:proofErr w:type="spellEnd"/>
+        <w:t xml:space="preserve"> OpenCV</w:t>
+      </w:r>
       <w:r>
         <w:rPr>
           <w:lang w:val="en-US"/>
@@ -9777,67 +9194,40 @@
           <w:rFonts w:ascii="Consolas" w:hAnsi="Consolas" w:cs="Courier New"/>
           <w:lang w:val="en-US"/>
         </w:rPr>
-        <w:t>CPSSPATIALAR_BASEDIR\</w:t>
-      </w:r>
-      <w:proofErr w:type="spellStart"/>
-      <w:r>
-        <w:rPr>
-          <w:rFonts w:ascii="Consolas" w:hAnsi="Consolas" w:cs="Courier New"/>
-          <w:lang w:val="en-US"/>
-        </w:rPr>
-        <w:t>src</w:t>
-      </w:r>
-      <w:proofErr w:type="spellEnd"/>
-      <w:r>
-        <w:rPr>
-          <w:rFonts w:ascii="Consolas" w:hAnsi="Consolas" w:cs="Courier New"/>
-          <w:lang w:val="en-US"/>
-        </w:rPr>
-        <w:t xml:space="preserve">\external\ </w:t>
-      </w:r>
-      <w:proofErr w:type="spellStart"/>
-      <w:r>
-        <w:rPr>
-          <w:rFonts w:ascii="Consolas" w:hAnsi="Consolas" w:cs="Courier New"/>
+        <w:t>CPSSPATIALAR_BASEDIR\src\external\ freeglut</w:t>
+      </w:r>
+      <w:r>
+        <w:rPr>
+          <w:lang w:val="en-US"/>
+        </w:rPr>
+        <w:t xml:space="preserve">; download version </w:t>
+      </w:r>
+      <w:r>
+        <w:rPr>
+          <w:lang w:val="en-US"/>
+        </w:rPr>
+        <w:t>2.8</w:t>
+      </w:r>
+      <w:r>
+        <w:rPr>
+          <w:lang w:val="en-US"/>
+        </w:rPr>
+        <w:t>.1 of</w:t>
+      </w:r>
+      <w:r>
+        <w:rPr>
+          <w:lang w:val="en-US"/>
+        </w:rPr>
+        <w:t xml:space="preserve"> </w:t>
+      </w:r>
+      <w:r>
+        <w:rPr>
+          <w:b/>
+          <w:bCs/>
           <w:lang w:val="en-US"/>
         </w:rPr>
         <w:t>freeglut</w:t>
       </w:r>
-      <w:proofErr w:type="spellEnd"/>
-      <w:r>
-        <w:rPr>
-          <w:lang w:val="en-US"/>
-        </w:rPr>
-        <w:t xml:space="preserve">; download version </w:t>
-      </w:r>
-      <w:r>
-        <w:rPr>
-          <w:lang w:val="en-US"/>
-        </w:rPr>
-        <w:t>2.8</w:t>
-      </w:r>
-      <w:r>
-        <w:rPr>
-          <w:lang w:val="en-US"/>
-        </w:rPr>
-        <w:t>.1 of</w:t>
-      </w:r>
-      <w:r>
-        <w:rPr>
-          <w:lang w:val="en-US"/>
-        </w:rPr>
-        <w:t xml:space="preserve"> </w:t>
-      </w:r>
-      <w:proofErr w:type="spellStart"/>
-      <w:r>
-        <w:rPr>
-          <w:b/>
-          <w:bCs/>
-          <w:lang w:val="en-US"/>
-        </w:rPr>
-        <w:t>freeglut</w:t>
-      </w:r>
-      <w:proofErr w:type="spellEnd"/>
       <w:r>
         <w:rPr>
           <w:rStyle w:val="FootnoteReference"/>
@@ -9946,120 +9336,91 @@
           <w:rFonts w:ascii="Consolas" w:hAnsi="Consolas" w:cs="Courier New"/>
           <w:lang w:val="en-US"/>
         </w:rPr>
-        <w:t>CPSSPATIALAR_BASEDIR\</w:t>
-      </w:r>
-      <w:proofErr w:type="spellStart"/>
+        <w:t>CPSSPATIALAR_BASEDIR\src\external\glew</w:t>
+      </w:r>
+      <w:r>
+        <w:rPr>
+          <w:lang w:val="en-US"/>
+        </w:rPr>
+        <w:t xml:space="preserve">; download version </w:t>
+      </w:r>
+      <w:r>
+        <w:rPr>
+          <w:lang w:val="en-US"/>
+        </w:rPr>
+        <w:t>2.1.0</w:t>
+      </w:r>
+      <w:r>
+        <w:rPr>
+          <w:lang w:val="en-US"/>
+        </w:rPr>
+        <w:t xml:space="preserve"> of</w:t>
+      </w:r>
+      <w:r>
+        <w:rPr>
+          <w:lang w:val="en-US"/>
+        </w:rPr>
+        <w:t xml:space="preserve"> the source code of</w:t>
+      </w:r>
+      <w:r>
+        <w:rPr>
+          <w:lang w:val="en-US"/>
+        </w:rPr>
+        <w:t xml:space="preserve"> </w:t>
+      </w:r>
+      <w:r>
+        <w:rPr>
+          <w:b/>
+          <w:bCs/>
+          <w:lang w:val="en-US"/>
+        </w:rPr>
+        <w:t>glew</w:t>
+      </w:r>
+      <w:r>
+        <w:rPr>
+          <w:rStyle w:val="FootnoteReference"/>
+          <w:lang w:val="en-US"/>
+        </w:rPr>
+        <w:footnoteReference w:id="23"/>
+      </w:r>
+      <w:r>
+        <w:rPr>
+          <w:lang w:val="en-US"/>
+        </w:rPr>
+        <w:t xml:space="preserve"> </w:t>
+      </w:r>
+      <w:r>
+        <w:rPr>
+          <w:lang w:val="en-US"/>
+        </w:rPr>
+        <w:t>and extract to</w:t>
+      </w:r>
+      <w:r>
+        <w:rPr>
+          <w:lang w:val="en-US"/>
+        </w:rPr>
+        <w:t xml:space="preserve"> </w:t>
+      </w:r>
       <w:r>
         <w:rPr>
           <w:rFonts w:ascii="Consolas" w:hAnsi="Consolas" w:cs="Courier New"/>
           <w:lang w:val="en-US"/>
         </w:rPr>
-        <w:t>src</w:t>
-      </w:r>
-      <w:proofErr w:type="spellEnd"/>
+        <w:t>GLEW_BASEDIR</w:t>
+      </w:r>
+      <w:r>
+        <w:rPr>
+          <w:lang w:val="en-US"/>
+        </w:rPr>
+        <w:t xml:space="preserve"> (such that the </w:t>
+      </w:r>
       <w:r>
         <w:rPr>
           <w:rFonts w:ascii="Consolas" w:hAnsi="Consolas" w:cs="Courier New"/>
           <w:lang w:val="en-US"/>
         </w:rPr>
-        <w:t>\external\</w:t>
-      </w:r>
-      <w:proofErr w:type="spellStart"/>
-      <w:r>
-        <w:rPr>
-          <w:rFonts w:ascii="Consolas" w:hAnsi="Consolas" w:cs="Courier New"/>
-          <w:lang w:val="en-US"/>
-        </w:rPr>
-        <w:t>glew</w:t>
-      </w:r>
-      <w:proofErr w:type="spellEnd"/>
-      <w:r>
-        <w:rPr>
-          <w:lang w:val="en-US"/>
-        </w:rPr>
-        <w:t xml:space="preserve">; download version </w:t>
-      </w:r>
-      <w:r>
-        <w:rPr>
-          <w:lang w:val="en-US"/>
-        </w:rPr>
-        <w:t>2.1.0</w:t>
-      </w:r>
-      <w:r>
-        <w:rPr>
-          <w:lang w:val="en-US"/>
-        </w:rPr>
-        <w:t xml:space="preserve"> of</w:t>
-      </w:r>
-      <w:r>
-        <w:rPr>
-          <w:lang w:val="en-US"/>
-        </w:rPr>
-        <w:t xml:space="preserve"> the source code of</w:t>
-      </w:r>
-      <w:r>
-        <w:rPr>
-          <w:lang w:val="en-US"/>
-        </w:rPr>
-        <w:t xml:space="preserve"> </w:t>
-      </w:r>
-      <w:proofErr w:type="spellStart"/>
-      <w:r>
-        <w:rPr>
-          <w:b/>
-          <w:bCs/>
-          <w:lang w:val="en-US"/>
-        </w:rPr>
-        <w:t>glew</w:t>
-      </w:r>
-      <w:proofErr w:type="spellEnd"/>
-      <w:r>
-        <w:rPr>
-          <w:rStyle w:val="FootnoteReference"/>
-          <w:lang w:val="en-US"/>
-        </w:rPr>
-        <w:footnoteReference w:id="23"/>
-      </w:r>
-      <w:r>
-        <w:rPr>
-          <w:lang w:val="en-US"/>
-        </w:rPr>
-        <w:t xml:space="preserve"> </w:t>
-      </w:r>
-      <w:r>
-        <w:rPr>
-          <w:lang w:val="en-US"/>
-        </w:rPr>
-        <w:t>and extract to</w:t>
-      </w:r>
-      <w:r>
-        <w:rPr>
-          <w:lang w:val="en-US"/>
-        </w:rPr>
-        <w:t xml:space="preserve"> </w:t>
-      </w:r>
-      <w:r>
-        <w:rPr>
-          <w:rFonts w:ascii="Consolas" w:hAnsi="Consolas" w:cs="Courier New"/>
-          <w:lang w:val="en-US"/>
-        </w:rPr>
-        <w:t>GLEW_BASEDIR</w:t>
-      </w:r>
-      <w:r>
-        <w:rPr>
-          <w:lang w:val="en-US"/>
-        </w:rPr>
-        <w:t xml:space="preserve"> (such that the </w:t>
-      </w:r>
-      <w:proofErr w:type="spellStart"/>
-      <w:r>
-        <w:rPr>
-          <w:rFonts w:ascii="Consolas" w:hAnsi="Consolas" w:cs="Courier New"/>
-          <w:lang w:val="en-US"/>
-        </w:rPr>
         <w:t>Makefile</w:t>
       </w:r>
-      <w:proofErr w:type="spellEnd"/>
       <w:r>
         <w:rPr>
           <w:lang w:val="en-US"/>
@@ -10095,35 +9456,7 @@
         <w:rPr>
           <w:lang w:val="en-US"/>
         </w:rPr>
-        <w:t xml:space="preserve">Run </w:t>
-      </w:r>
-      <w:proofErr w:type="spellStart"/>
-      <w:r>
-        <w:rPr>
-          <w:lang w:val="en-US"/>
-        </w:rPr>
-        <w:t>CMake</w:t>
-      </w:r>
-      <w:proofErr w:type="spellEnd"/>
-      <w:r>
-        <w:rPr>
-          <w:lang w:val="en-US"/>
-        </w:rPr>
-        <w:t xml:space="preserve"> (</w:t>
-      </w:r>
-      <w:proofErr w:type="spellStart"/>
-      <w:r>
-        <w:rPr>
-          <w:lang w:val="en-US"/>
-        </w:rPr>
-        <w:t>cmake-gui</w:t>
-      </w:r>
-      <w:proofErr w:type="spellEnd"/>
-      <w:r>
-        <w:rPr>
-          <w:lang w:val="en-US"/>
-        </w:rPr>
-        <w:t>)</w:t>
+        <w:t>Run CMake (cmake-gui)</w:t>
       </w:r>
     </w:p>
     <w:p>
@@ -10148,17 +9481,8 @@
           <w:rFonts w:ascii="Consolas" w:hAnsi="Consolas" w:cs="Courier New"/>
           <w:lang w:val="en-US"/>
         </w:rPr>
-        <w:t>GLEW_BASEDIR\build\</w:t>
-      </w:r>
-      <w:proofErr w:type="spellStart"/>
-      <w:r>
-        <w:rPr>
-          <w:rFonts w:ascii="Consolas" w:hAnsi="Consolas" w:cs="Courier New"/>
-          <w:lang w:val="en-US"/>
-        </w:rPr>
-        <w:t>cmake</w:t>
-      </w:r>
-      <w:proofErr w:type="spellEnd"/>
+        <w:t>GLEW_BASEDIR\build\cmake</w:t>
+      </w:r>
       <w:r>
         <w:rPr>
           <w:lang w:val="en-US"/>
@@ -10314,32 +9638,14 @@
         <w:rPr>
           <w:lang w:val="en-US"/>
         </w:rPr>
-        <w:t>Select ‘Release’ from the Solution Configuration pull-down menu and select ‘</w:t>
-      </w:r>
-      <w:proofErr w:type="spellStart"/>
-      <w:proofErr w:type="gramStart"/>
-      <w:r>
-        <w:rPr>
-          <w:lang w:val="en-US"/>
-        </w:rPr>
-        <w:t>Build:Build</w:t>
-      </w:r>
-      <w:proofErr w:type="spellEnd"/>
-      <w:proofErr w:type="gramEnd"/>
-      <w:r>
-        <w:rPr>
-          <w:lang w:val="en-US"/>
-        </w:rPr>
-        <w:t xml:space="preserve"> Solution’ from the menu bar to build </w:t>
-      </w:r>
-      <w:proofErr w:type="spellStart"/>
+        <w:t xml:space="preserve">Select ‘Release’ from the Solution Configuration pull-down menu and select ‘Build:Build Solution’ from the menu bar to build </w:t>
+      </w:r>
       <w:r>
         <w:rPr>
           <w:lang w:val="en-US"/>
         </w:rPr>
         <w:t>glew</w:t>
       </w:r>
-      <w:proofErr w:type="spellEnd"/>
       <w:r>
         <w:rPr>
           <w:lang w:val="en-US"/>
@@ -10396,114 +9702,85 @@
           <w:rFonts w:ascii="Consolas" w:hAnsi="Consolas" w:cs="Courier New"/>
           <w:lang w:val="en-US"/>
         </w:rPr>
-        <w:t>CPSSPATIALAR_BASEDIR\</w:t>
-      </w:r>
-      <w:proofErr w:type="spellStart"/>
+        <w:t>CPSSPATIALAR_BASEDIR\src\external\glfw</w:t>
+      </w:r>
+      <w:r>
+        <w:rPr>
+          <w:lang w:val="en-US"/>
+        </w:rPr>
+        <w:t xml:space="preserve">; download version </w:t>
+      </w:r>
+      <w:r>
+        <w:rPr>
+          <w:lang w:val="en-US"/>
+        </w:rPr>
+        <w:t>3.3.4</w:t>
+      </w:r>
+      <w:r>
+        <w:rPr>
+          <w:lang w:val="en-US"/>
+        </w:rPr>
+        <w:t xml:space="preserve"> of</w:t>
+      </w:r>
+      <w:r>
+        <w:rPr>
+          <w:lang w:val="en-US"/>
+        </w:rPr>
+        <w:t xml:space="preserve"> the source code of </w:t>
+      </w:r>
+      <w:r>
+        <w:rPr>
+          <w:b/>
+          <w:bCs/>
+          <w:lang w:val="en-US"/>
+        </w:rPr>
+        <w:t>glfw</w:t>
+      </w:r>
+      <w:r>
+        <w:rPr>
+          <w:rStyle w:val="FootnoteReference"/>
+          <w:lang w:val="en-US"/>
+        </w:rPr>
+        <w:footnoteReference w:id="24"/>
+      </w:r>
+      <w:r>
+        <w:rPr>
+          <w:lang w:val="en-US"/>
+        </w:rPr>
+        <w:t xml:space="preserve"> </w:t>
+      </w:r>
+      <w:r>
+        <w:rPr>
+          <w:lang w:val="en-US"/>
+        </w:rPr>
+        <w:t>and extract to</w:t>
+      </w:r>
+      <w:r>
+        <w:rPr>
+          <w:lang w:val="en-US"/>
+        </w:rPr>
+        <w:t xml:space="preserve"> </w:t>
+      </w:r>
       <w:r>
         <w:rPr>
           <w:rFonts w:ascii="Consolas" w:hAnsi="Consolas" w:cs="Courier New"/>
           <w:lang w:val="en-US"/>
         </w:rPr>
-        <w:t>src</w:t>
-      </w:r>
-      <w:proofErr w:type="spellEnd"/>
+        <w:t>GLFW_BASEDIR</w:t>
+      </w:r>
+      <w:r>
+        <w:rPr>
+          <w:lang w:val="en-US"/>
+        </w:rPr>
+        <w:t xml:space="preserve"> (such that the </w:t>
+      </w:r>
       <w:r>
         <w:rPr>
           <w:rFonts w:ascii="Consolas" w:hAnsi="Consolas" w:cs="Courier New"/>
           <w:lang w:val="en-US"/>
         </w:rPr>
-        <w:t>\external\</w:t>
-      </w:r>
-      <w:proofErr w:type="spellStart"/>
-      <w:r>
-        <w:rPr>
-          <w:rFonts w:ascii="Consolas" w:hAnsi="Consolas" w:cs="Courier New"/>
-          <w:lang w:val="en-US"/>
-        </w:rPr>
-        <w:t>glfw</w:t>
-      </w:r>
-      <w:proofErr w:type="spellEnd"/>
-      <w:r>
-        <w:rPr>
-          <w:lang w:val="en-US"/>
-        </w:rPr>
-        <w:t xml:space="preserve">; download version </w:t>
-      </w:r>
-      <w:r>
-        <w:rPr>
-          <w:lang w:val="en-US"/>
-        </w:rPr>
-        <w:t>3.3.4</w:t>
-      </w:r>
-      <w:r>
-        <w:rPr>
-          <w:lang w:val="en-US"/>
-        </w:rPr>
-        <w:t xml:space="preserve"> of</w:t>
-      </w:r>
-      <w:r>
-        <w:rPr>
-          <w:lang w:val="en-US"/>
-        </w:rPr>
-        <w:t xml:space="preserve"> the source code of </w:t>
-      </w:r>
-      <w:proofErr w:type="spellStart"/>
-      <w:r>
-        <w:rPr>
-          <w:b/>
-          <w:bCs/>
-          <w:lang w:val="en-US"/>
-        </w:rPr>
-        <w:t>glfw</w:t>
-      </w:r>
-      <w:proofErr w:type="spellEnd"/>
-      <w:r>
-        <w:rPr>
-          <w:rStyle w:val="FootnoteReference"/>
-          <w:lang w:val="en-US"/>
-        </w:rPr>
-        <w:footnoteReference w:id="24"/>
-      </w:r>
-      <w:r>
-        <w:rPr>
-          <w:lang w:val="en-US"/>
-        </w:rPr>
-        <w:t xml:space="preserve"> </w:t>
-      </w:r>
-      <w:r>
-        <w:rPr>
-          <w:lang w:val="en-US"/>
-        </w:rPr>
-        <w:t>and extract to</w:t>
-      </w:r>
-      <w:r>
-        <w:rPr>
-          <w:lang w:val="en-US"/>
-        </w:rPr>
-        <w:t xml:space="preserve"> </w:t>
-      </w:r>
-      <w:r>
-        <w:rPr>
-          <w:rFonts w:ascii="Consolas" w:hAnsi="Consolas" w:cs="Courier New"/>
-          <w:lang w:val="en-US"/>
-        </w:rPr>
-        <w:t>GLFW_BASEDIR</w:t>
-      </w:r>
-      <w:r>
-        <w:rPr>
-          <w:lang w:val="en-US"/>
-        </w:rPr>
-        <w:t xml:space="preserve"> (such that the </w:t>
-      </w:r>
-      <w:proofErr w:type="spellStart"/>
-      <w:r>
-        <w:rPr>
-          <w:rFonts w:ascii="Consolas" w:hAnsi="Consolas" w:cs="Courier New"/>
-          <w:lang w:val="en-US"/>
-        </w:rPr>
         <w:t>Makefile</w:t>
       </w:r>
-      <w:proofErr w:type="spellEnd"/>
       <w:r>
         <w:rPr>
           <w:lang w:val="en-US"/>
@@ -10539,35 +9816,7 @@
         <w:rPr>
           <w:lang w:val="en-US"/>
         </w:rPr>
-        <w:t xml:space="preserve">Run </w:t>
-      </w:r>
-      <w:proofErr w:type="spellStart"/>
-      <w:r>
-        <w:rPr>
-          <w:lang w:val="en-US"/>
-        </w:rPr>
-        <w:t>CMake</w:t>
-      </w:r>
-      <w:proofErr w:type="spellEnd"/>
-      <w:r>
-        <w:rPr>
-          <w:lang w:val="en-US"/>
-        </w:rPr>
-        <w:t xml:space="preserve"> (</w:t>
-      </w:r>
-      <w:proofErr w:type="spellStart"/>
-      <w:r>
-        <w:rPr>
-          <w:lang w:val="en-US"/>
-        </w:rPr>
-        <w:t>cmake-gui</w:t>
-      </w:r>
-      <w:proofErr w:type="spellEnd"/>
-      <w:r>
-        <w:rPr>
-          <w:lang w:val="en-US"/>
-        </w:rPr>
-        <w:t>)</w:t>
+        <w:t>Run CMake (cmake-gui)</w:t>
       </w:r>
     </w:p>
     <w:p>
@@ -10722,37 +9971,7 @@
           <w:lang w:val="en-US"/>
         </w:rPr>
         <w:lastRenderedPageBreak/>
-        <w:t>Select ‘Release’ from the Solution Configuration pull-down menu and select ‘</w:t>
-      </w:r>
-      <w:proofErr w:type="spellStart"/>
-      <w:proofErr w:type="gramStart"/>
-      <w:r>
-        <w:rPr>
-          <w:lang w:val="en-US"/>
-        </w:rPr>
-        <w:t>Build:Build</w:t>
-      </w:r>
-      <w:proofErr w:type="spellEnd"/>
-      <w:proofErr w:type="gramEnd"/>
-      <w:r>
-        <w:rPr>
-          <w:lang w:val="en-US"/>
-        </w:rPr>
-        <w:t xml:space="preserve"> Solution’ from the menu bar to build </w:t>
-      </w:r>
-      <w:proofErr w:type="spellStart"/>
-      <w:r>
-        <w:rPr>
-          <w:lang w:val="en-US"/>
-        </w:rPr>
-        <w:t>glew</w:t>
-      </w:r>
-      <w:proofErr w:type="spellEnd"/>
-      <w:r>
-        <w:rPr>
-          <w:lang w:val="en-US"/>
-        </w:rPr>
-        <w:t xml:space="preserve"> in release mode</w:t>
+        <w:t>Select ‘Release’ from the Solution Configuration pull-down menu and select ‘Build:Build Solution’ from the menu bar to build glew in release mode</w:t>
       </w:r>
     </w:p>
     <w:p>
@@ -10800,23 +10019,21 @@
         </w:rPr>
         <w:t xml:space="preserve">, and run </w:t>
       </w:r>
-      <w:proofErr w:type="spellStart"/>
       <w:r>
         <w:rPr>
           <w:rFonts w:ascii="Consolas" w:hAnsi="Consolas"/>
           <w:bCs/>
           <w:lang w:val="en-US"/>
         </w:rPr>
-        <w:t>vcpkg</w:t>
-      </w:r>
-      <w:proofErr w:type="spellEnd"/>
+        <w:t>vcpkg install</w:t>
+      </w:r>
       <w:r>
         <w:rPr>
           <w:rFonts w:ascii="Consolas" w:hAnsi="Consolas"/>
           <w:bCs/>
           <w:lang w:val="en-US"/>
         </w:rPr>
-        <w:t xml:space="preserve"> install</w:t>
+        <w:t xml:space="preserve"> </w:t>
       </w:r>
       <w:r>
         <w:rPr>
@@ -10824,77 +10041,66 @@
           <w:bCs/>
           <w:lang w:val="en-US"/>
         </w:rPr>
+        <w:t>-</w:t>
+      </w:r>
+      <w:r>
+        <w:rPr>
+          <w:rFonts w:ascii="Consolas" w:hAnsi="Consolas"/>
+          <w:bCs/>
+          <w:lang w:val="en-US"/>
+        </w:rPr>
+        <w:t>-</w:t>
+      </w:r>
+      <w:r>
+        <w:rPr>
+          <w:rFonts w:ascii="Consolas" w:hAnsi="Consolas"/>
+          <w:bCs/>
+          <w:lang w:val="en-US"/>
+        </w:rPr>
+        <w:t>triple</w:t>
+      </w:r>
+      <w:r>
+        <w:rPr>
+          <w:rFonts w:ascii="Consolas" w:hAnsi="Consolas"/>
+          <w:bCs/>
+          <w:lang w:val="en-US"/>
+        </w:rPr>
+        <w:t>t</w:t>
+      </w:r>
+      <w:r>
+        <w:rPr>
+          <w:rFonts w:ascii="Consolas" w:hAnsi="Consolas"/>
+          <w:bCs/>
+          <w:lang w:val="en-US"/>
+        </w:rPr>
+        <w:t>=x64-windows</w:t>
+      </w:r>
+      <w:r>
+        <w:rPr>
+          <w:rFonts w:ascii="Consolas" w:hAnsi="Consolas"/>
+          <w:bCs/>
+          <w:lang w:val="en-US"/>
+        </w:rPr>
+        <w:t xml:space="preserve"> pcl</w:t>
+      </w:r>
+      <w:r>
+        <w:rPr>
+          <w:lang w:val="en-US"/>
+        </w:rPr>
         <w:t xml:space="preserve"> </w:t>
       </w:r>
       <w:r>
         <w:rPr>
+          <w:lang w:val="en-US"/>
+        </w:rPr>
+        <w:t xml:space="preserve">followed by </w:t>
+      </w:r>
+      <w:r>
+        <w:rPr>
           <w:rFonts w:ascii="Consolas" w:hAnsi="Consolas"/>
-          <w:bCs/>
-          <w:lang w:val="en-US"/>
-        </w:rPr>
-        <w:t>-</w:t>
-      </w:r>
-      <w:r>
-        <w:rPr>
-          <w:rFonts w:ascii="Consolas" w:hAnsi="Consolas"/>
-          <w:bCs/>
-          <w:lang w:val="en-US"/>
-        </w:rPr>
-        <w:t>-</w:t>
-      </w:r>
-      <w:r>
-        <w:rPr>
-          <w:rFonts w:ascii="Consolas" w:hAnsi="Consolas"/>
-          <w:bCs/>
-          <w:lang w:val="en-US"/>
-        </w:rPr>
-        <w:t>triple=x64-windows</w:t>
-      </w:r>
-      <w:r>
-        <w:rPr>
-          <w:rFonts w:ascii="Consolas" w:hAnsi="Consolas"/>
-          <w:bCs/>
-          <w:lang w:val="en-US"/>
-        </w:rPr>
-        <w:t xml:space="preserve"> </w:t>
-      </w:r>
-      <w:proofErr w:type="spellStart"/>
-      <w:r>
-        <w:rPr>
-          <w:rFonts w:ascii="Consolas" w:hAnsi="Consolas"/>
-          <w:bCs/>
-          <w:lang w:val="en-US"/>
-        </w:rPr>
-        <w:t>pcl</w:t>
-      </w:r>
-      <w:proofErr w:type="spellEnd"/>
-      <w:r>
-        <w:rPr>
-          <w:lang w:val="en-US"/>
-        </w:rPr>
-        <w:t xml:space="preserve"> </w:t>
-      </w:r>
-      <w:r>
-        <w:rPr>
-          <w:lang w:val="en-US"/>
-        </w:rPr>
-        <w:t xml:space="preserve">followed by </w:t>
-      </w:r>
-      <w:proofErr w:type="spellStart"/>
-      <w:r>
-        <w:rPr>
-          <w:rFonts w:ascii="Consolas" w:hAnsi="Consolas"/>
-          <w:lang w:val="en-US"/>
-        </w:rPr>
-        <w:t>vcpkg</w:t>
-      </w:r>
-      <w:proofErr w:type="spellEnd"/>
-      <w:r>
-        <w:rPr>
-          <w:rFonts w:ascii="Consolas" w:hAnsi="Consolas"/>
-          <w:lang w:val="en-US"/>
-        </w:rPr>
-        <w:t xml:space="preserve"> integrate install</w:t>
+          <w:lang w:val="en-US"/>
+        </w:rPr>
+        <w:t>vcpkg integrate install</w:t>
       </w:r>
       <w:r>
         <w:rPr>
@@ -10958,36 +10164,141 @@
         <w:rPr>
           <w:lang w:val="en-US"/>
         </w:rPr>
-        <w:t xml:space="preserve">Run </w:t>
-      </w:r>
-      <w:proofErr w:type="spellStart"/>
-      <w:r>
-        <w:rPr>
-          <w:lang w:val="en-US"/>
-        </w:rPr>
-        <w:t>CMake</w:t>
-      </w:r>
-      <w:proofErr w:type="spellEnd"/>
-      <w:r>
-        <w:rPr>
-          <w:lang w:val="en-US"/>
-        </w:rPr>
-        <w:t xml:space="preserve"> (</w:t>
-      </w:r>
-      <w:proofErr w:type="spellStart"/>
-      <w:r>
-        <w:rPr>
-          <w:lang w:val="en-US"/>
-        </w:rPr>
-        <w:t>cmake-gui</w:t>
-      </w:r>
-      <w:proofErr w:type="spellEnd"/>
-      <w:r>
-        <w:rPr>
-          <w:lang w:val="en-US"/>
-        </w:rPr>
-        <w:t>)</w:t>
-      </w:r>
+        <w:t xml:space="preserve">Open the terminal, cd to </w:t>
+      </w:r>
+      <w:r>
+        <w:rPr>
+          <w:rFonts w:ascii="Consolas" w:hAnsi="Consolas"/>
+          <w:bCs/>
+          <w:lang w:val="en-US"/>
+        </w:rPr>
+        <w:t>VCPKG_BASEDIR</w:t>
+      </w:r>
+      <w:r>
+        <w:rPr>
+          <w:lang w:val="en-US"/>
+        </w:rPr>
+        <w:t xml:space="preserve">, and run </w:t>
+      </w:r>
+      <w:r>
+        <w:rPr>
+          <w:rFonts w:ascii="Consolas" w:hAnsi="Consolas"/>
+          <w:bCs/>
+          <w:lang w:val="en-US"/>
+        </w:rPr>
+        <w:t>vcpkg install</w:t>
+      </w:r>
+      <w:r>
+        <w:rPr>
+          <w:rFonts w:ascii="Consolas" w:hAnsi="Consolas"/>
+          <w:bCs/>
+          <w:lang w:val="en-US"/>
+        </w:rPr>
+        <w:t xml:space="preserve"> </w:t>
+      </w:r>
+      <w:r>
+        <w:rPr>
+          <w:rFonts w:ascii="Consolas" w:hAnsi="Consolas"/>
+          <w:bCs/>
+          <w:lang w:val="en-US"/>
+        </w:rPr>
+        <w:t>-</w:t>
+      </w:r>
+      <w:r>
+        <w:rPr>
+          <w:rFonts w:ascii="Consolas" w:hAnsi="Consolas"/>
+          <w:bCs/>
+          <w:lang w:val="en-US"/>
+        </w:rPr>
+        <w:t>-</w:t>
+      </w:r>
+      <w:r>
+        <w:rPr>
+          <w:rFonts w:ascii="Consolas" w:hAnsi="Consolas"/>
+          <w:bCs/>
+          <w:lang w:val="en-US"/>
+        </w:rPr>
+        <w:t>triple</w:t>
+      </w:r>
+      <w:r>
+        <w:rPr>
+          <w:rFonts w:ascii="Consolas" w:hAnsi="Consolas"/>
+          <w:bCs/>
+          <w:lang w:val="en-US"/>
+        </w:rPr>
+        <w:t>t</w:t>
+      </w:r>
+      <w:r>
+        <w:rPr>
+          <w:rFonts w:ascii="Consolas" w:hAnsi="Consolas"/>
+          <w:bCs/>
+          <w:lang w:val="en-US"/>
+        </w:rPr>
+        <w:t>=x64-windows</w:t>
+      </w:r>
+      <w:r>
+        <w:rPr>
+          <w:rFonts w:ascii="Consolas" w:hAnsi="Consolas"/>
+          <w:bCs/>
+          <w:lang w:val="en-US"/>
+        </w:rPr>
+        <w:t xml:space="preserve"> </w:t>
+      </w:r>
+      <w:r>
+        <w:rPr>
+          <w:rFonts w:ascii="Consolas" w:hAnsi="Consolas"/>
+          <w:bCs/>
+          <w:lang w:val="en-US"/>
+        </w:rPr>
+        <w:t>ceres</w:t>
+      </w:r>
+      <w:r>
+        <w:rPr>
+          <w:lang w:val="en-US"/>
+        </w:rPr>
+        <w:t xml:space="preserve"> followed by </w:t>
+      </w:r>
+      <w:r>
+        <w:rPr>
+          <w:rFonts w:ascii="Consolas" w:hAnsi="Consolas"/>
+          <w:lang w:val="en-US"/>
+        </w:rPr>
+        <w:t>vcpkg integrate install</w:t>
+      </w:r>
+      <w:r>
+        <w:rPr>
+          <w:lang w:val="en-US"/>
+        </w:rPr>
+        <w:t xml:space="preserve"> to install </w:t>
+      </w:r>
+      <w:r>
+        <w:rPr>
+          <w:b/>
+          <w:lang w:val="en-US"/>
+        </w:rPr>
+        <w:t>Google Ceres</w:t>
+      </w:r>
+      <w:r>
+        <w:rPr>
+          <w:rStyle w:val="FootnoteReference"/>
+          <w:lang w:val="en-US"/>
+        </w:rPr>
+        <w:footnoteReference w:id="26"/>
+      </w:r>
+      <w:r>
+        <w:rPr>
+          <w:lang w:val="en-US"/>
+        </w:rPr>
+        <w:t xml:space="preserve"> and make it discoverable by Visual Studio, respectively</w:t>
+      </w:r>
+    </w:p>
+    <w:p>
+      <w:pPr>
+        <w:pStyle w:val="ListParagraph"/>
+        <w:rPr>
+          <w:lang w:val="en-US"/>
+        </w:rPr>
+      </w:pPr>
     </w:p>
     <w:p>
       <w:pPr>
@@ -11004,48 +10315,7 @@
         <w:rPr>
           <w:lang w:val="en-US"/>
         </w:rPr>
-        <w:t xml:space="preserve">Enter </w:t>
-      </w:r>
-      <w:r>
-        <w:rPr>
-          <w:rFonts w:ascii="Consolas" w:hAnsi="Consolas" w:cs="Courier New"/>
-          <w:lang w:val="en-US"/>
-        </w:rPr>
-        <w:t>CPSSPATIALAR_BASEDIR\</w:t>
-      </w:r>
-      <w:proofErr w:type="spellStart"/>
-      <w:r>
-        <w:rPr>
-          <w:rFonts w:ascii="Consolas" w:hAnsi="Consolas" w:cs="Courier New"/>
-          <w:lang w:val="en-US"/>
-        </w:rPr>
-        <w:t>src</w:t>
-      </w:r>
-      <w:proofErr w:type="spellEnd"/>
-      <w:r>
-        <w:rPr>
-          <w:lang w:val="en-US"/>
-        </w:rPr>
-        <w:t xml:space="preserve"> in the</w:t>
-      </w:r>
-      <w:r>
-        <w:rPr>
-          <w:lang w:val="en-US"/>
-        </w:rPr>
-        <w:t xml:space="preserve"> field to the right of ‘Where is the source code’ and </w:t>
-      </w:r>
-      <w:r>
-        <w:rPr>
-          <w:rFonts w:ascii="Consolas" w:hAnsi="Consolas" w:cs="Courier New"/>
-          <w:lang w:val="en-US"/>
-        </w:rPr>
-        <w:t>CPSSPATIALAR_BASEDIR\build</w:t>
-      </w:r>
-      <w:r>
-        <w:rPr>
-          <w:lang w:val="en-US"/>
-        </w:rPr>
-        <w:t xml:space="preserve"> in the field to the right of ‘Where to build the binaries’ (note that backslashes are converted automatically to forward slashes)</w:t>
+        <w:t>Run CMake (cmake-gui)</w:t>
       </w:r>
     </w:p>
     <w:p>
@@ -11063,17 +10333,40 @@
         <w:rPr>
           <w:lang w:val="en-US"/>
         </w:rPr>
-        <w:t xml:space="preserve">Click ‘Configure’ and click ‘Yes’ if prompted to create the directory </w:t>
+        <w:t xml:space="preserve">Enter </w:t>
       </w:r>
       <w:r>
         <w:rPr>
           <w:rFonts w:ascii="Consolas" w:hAnsi="Consolas" w:cs="Courier New"/>
           <w:lang w:val="en-US"/>
         </w:rPr>
-        <w:t>CPSSPATIALAR_BASEDIR</w:t>
-      </w:r>
-      <w:bookmarkStart w:id="9" w:name="_GoBack"/>
-      <w:bookmarkEnd w:id="9"/>
+        <w:t>CPSSPATIALAR_BASEDIR\src</w:t>
+      </w:r>
+      <w:r>
+        <w:rPr>
+          <w:lang w:val="en-US"/>
+        </w:rPr>
+        <w:t xml:space="preserve"> in the</w:t>
+      </w:r>
+      <w:r>
+        <w:rPr>
+          <w:lang w:val="en-US"/>
+        </w:rPr>
+        <w:t xml:space="preserve"> field to the right of ‘Where is the source code’ and </w:t>
+      </w:r>
+      <w:r>
+        <w:rPr>
+          <w:rFonts w:ascii="Consolas" w:hAnsi="Consolas" w:cs="Courier New"/>
+          <w:lang w:val="en-US"/>
+        </w:rPr>
+        <w:t>CPSSPATIALAR_BASEDIR\build</w:t>
+      </w:r>
+      <w:r>
+        <w:rPr>
+          <w:lang w:val="en-US"/>
+        </w:rPr>
+        <w:t xml:space="preserve"> in the field to the right of ‘Where to build the binaries’ (note that backslashes are converted automatically to forward slashes)</w:t>
+      </w:r>
     </w:p>
     <w:p>
       <w:pPr>
@@ -11090,25 +10383,14 @@
         <w:rPr>
           <w:lang w:val="en-US"/>
         </w:rPr>
-        <w:t>If prompted to specify the generator for this project and to optionally indicate the platform for the generator, provide ‘Visual Studio 16 20</w:t>
-      </w:r>
-      <w:r>
-        <w:rPr>
-          <w:lang w:val="en-US"/>
-        </w:rPr>
-        <w:t>19’ and ‘x64’, respectively, select ‘Specify toolchain file for cross-compiling’, and</w:t>
-      </w:r>
-      <w:r>
-        <w:rPr>
-          <w:lang w:val="en-US"/>
-        </w:rPr>
-        <w:t xml:space="preserve"> click ‘</w:t>
-      </w:r>
-      <w:r>
-        <w:rPr>
-          <w:lang w:val="en-US"/>
-        </w:rPr>
-        <w:t>Next’</w:t>
+        <w:t xml:space="preserve">Click ‘Configure’ and click ‘Yes’ if prompted to create the directory </w:t>
+      </w:r>
+      <w:r>
+        <w:rPr>
+          <w:rFonts w:ascii="Consolas" w:hAnsi="Consolas" w:cs="Courier New"/>
+          <w:lang w:val="en-US"/>
+        </w:rPr>
+        <w:t>CPSSPATIALAR_BASEDIR</w:t>
       </w:r>
     </w:p>
     <w:p>
@@ -11126,53 +10408,25 @@
         <w:rPr>
           <w:lang w:val="en-US"/>
         </w:rPr>
-        <w:t xml:space="preserve">Enter </w:t>
-      </w:r>
-      <w:r>
-        <w:rPr>
-          <w:rFonts w:ascii="Consolas" w:hAnsi="Consolas"/>
-          <w:bCs/>
-          <w:lang w:val="en-US"/>
-        </w:rPr>
-        <w:t>VCPKG_BASEDIR</w:t>
-      </w:r>
-      <w:r>
-        <w:rPr>
-          <w:rFonts w:ascii="Consolas" w:hAnsi="Consolas"/>
-          <w:lang w:val="en-US"/>
-        </w:rPr>
-        <w:t>\scripts\</w:t>
-      </w:r>
-      <w:proofErr w:type="spellStart"/>
-      <w:r>
-        <w:rPr>
-          <w:rFonts w:ascii="Consolas" w:hAnsi="Consolas"/>
-          <w:lang w:val="en-US"/>
-        </w:rPr>
-        <w:t>buildsystems</w:t>
-      </w:r>
-      <w:proofErr w:type="spellEnd"/>
-      <w:r>
-        <w:rPr>
-          <w:rFonts w:ascii="Consolas" w:hAnsi="Consolas"/>
-          <w:lang w:val="en-US"/>
-        </w:rPr>
-        <w:t>\</w:t>
-      </w:r>
-      <w:proofErr w:type="spellStart"/>
-      <w:r>
-        <w:rPr>
-          <w:rFonts w:ascii="Consolas" w:hAnsi="Consolas"/>
-          <w:lang w:val="en-US"/>
-        </w:rPr>
-        <w:t>vcpkg.cmake</w:t>
-      </w:r>
-      <w:proofErr w:type="spellEnd"/>
-      <w:r>
-        <w:rPr>
-          <w:lang w:val="en-US"/>
-        </w:rPr>
-        <w:t xml:space="preserve"> as the path to the toolchain file and click ‘Finish’</w:t>
+        <w:t>If prompted to specify the generator for this project and to optionally indicate the platform for the generator, provide ‘Visual Studio 16 20</w:t>
+      </w:r>
+      <w:r>
+        <w:rPr>
+          <w:lang w:val="en-US"/>
+        </w:rPr>
+        <w:t>19’ and ‘x64’, respectively, select ‘Specify toolchain file for cross-compiling’, and</w:t>
+      </w:r>
+      <w:r>
+        <w:rPr>
+          <w:lang w:val="en-US"/>
+        </w:rPr>
+        <w:t xml:space="preserve"> click ‘</w:t>
+      </w:r>
+      <w:r>
+        <w:rPr>
+          <w:lang w:val="en-US"/>
+        </w:rPr>
+        <w:t>Next’</w:t>
       </w:r>
     </w:p>
     <w:p>
@@ -11190,40 +10444,28 @@
         <w:rPr>
           <w:lang w:val="en-US"/>
         </w:rPr>
-        <w:t xml:space="preserve">Click ‘Open Project’ or, equivalently, open </w:t>
-      </w:r>
-      <w:r>
-        <w:rPr>
-          <w:rFonts w:ascii="Consolas" w:hAnsi="Consolas" w:cs="Courier New"/>
-          <w:lang w:val="en-US"/>
-        </w:rPr>
-        <w:t>CPSSPATIALAR_BASEDIR\build\cpspatialar.sln</w:t>
-      </w:r>
-      <w:r>
-        <w:rPr>
-          <w:lang w:val="en-US"/>
-        </w:rPr>
-        <w:t xml:space="preserve">; this opens the Visual Studio solution </w:t>
-      </w:r>
-      <w:r>
-        <w:rPr>
-          <w:rFonts w:ascii="Consolas" w:hAnsi="Consolas" w:cs="Courier New"/>
-          <w:lang w:val="en-US"/>
-        </w:rPr>
-        <w:t>cpspatialar.sln</w:t>
+        <w:t xml:space="preserve">Enter </w:t>
       </w:r>
       <w:r>
         <w:rPr>
           <w:rFonts w:ascii="Consolas" w:hAnsi="Consolas"/>
-          <w:lang w:val="en-US"/>
-        </w:rPr>
-        <w:t xml:space="preserve"> </w:t>
-      </w:r>
-      <w:r>
-        <w:rPr>
-          <w:lang w:val="en-US"/>
-        </w:rPr>
-        <w:t>in Visual Studio Professional 2019</w:t>
+          <w:bCs/>
+          <w:lang w:val="en-US"/>
+        </w:rPr>
+        <w:t>VCPKG_BASEDIR</w:t>
+      </w:r>
+      <w:r>
+        <w:rPr>
+          <w:rFonts w:ascii="Consolas" w:hAnsi="Consolas"/>
+          <w:lang w:val="en-US"/>
+        </w:rPr>
+        <w:t>\scripts\buildsystems\vcpkg.cmake</w:t>
+      </w:r>
+      <w:r>
+        <w:rPr>
+          <w:lang w:val="en-US"/>
+        </w:rPr>
+        <w:t xml:space="preserve"> as the path to the toolchain file and click ‘Finish’</w:t>
       </w:r>
     </w:p>
     <w:p>
@@ -11241,37 +10483,58 @@
         <w:rPr>
           <w:lang w:val="en-US"/>
         </w:rPr>
-        <w:t>Select ‘Release’ from the Solution Configuration pull-down menu and select ‘</w:t>
-      </w:r>
-      <w:proofErr w:type="spellStart"/>
-      <w:proofErr w:type="gramStart"/>
-      <w:r>
-        <w:rPr>
-          <w:lang w:val="en-US"/>
-        </w:rPr>
-        <w:t>Build:Build</w:t>
-      </w:r>
-      <w:proofErr w:type="spellEnd"/>
-      <w:proofErr w:type="gramEnd"/>
-      <w:r>
-        <w:rPr>
-          <w:lang w:val="en-US"/>
-        </w:rPr>
-        <w:t xml:space="preserve"> Solution’ from the menu bar to build </w:t>
-      </w:r>
-      <w:proofErr w:type="spellStart"/>
-      <w:r>
-        <w:rPr>
-          <w:lang w:val="en-US"/>
-        </w:rPr>
-        <w:t>cpsspatialar</w:t>
-      </w:r>
-      <w:proofErr w:type="spellEnd"/>
-      <w:r>
-        <w:rPr>
-          <w:lang w:val="en-US"/>
-        </w:rPr>
-        <w:t xml:space="preserve"> in release mode</w:t>
+        <w:t xml:space="preserve">Click ‘Open Project’ or, equivalently, open </w:t>
+      </w:r>
+      <w:r>
+        <w:rPr>
+          <w:rFonts w:ascii="Consolas" w:hAnsi="Consolas" w:cs="Courier New"/>
+          <w:lang w:val="en-US"/>
+        </w:rPr>
+        <w:t>CPSSPATIALAR_BASEDIR\build\cpspatialar.sln</w:t>
+      </w:r>
+      <w:r>
+        <w:rPr>
+          <w:lang w:val="en-US"/>
+        </w:rPr>
+        <w:t xml:space="preserve">; this opens the Visual Studio solution </w:t>
+      </w:r>
+      <w:r>
+        <w:rPr>
+          <w:rFonts w:ascii="Consolas" w:hAnsi="Consolas" w:cs="Courier New"/>
+          <w:lang w:val="en-US"/>
+        </w:rPr>
+        <w:t>cpspatialar.sln</w:t>
+      </w:r>
+      <w:r>
+        <w:rPr>
+          <w:rFonts w:ascii="Consolas" w:hAnsi="Consolas"/>
+          <w:lang w:val="en-US"/>
+        </w:rPr>
+        <w:t xml:space="preserve"> </w:t>
+      </w:r>
+      <w:r>
+        <w:rPr>
+          <w:lang w:val="en-US"/>
+        </w:rPr>
+        <w:t>in Visual Studio Professional 2019</w:t>
+      </w:r>
+    </w:p>
+    <w:p>
+      <w:pPr>
+        <w:pStyle w:val="ListParagraph"/>
+        <w:numPr>
+          <w:ilvl w:val="0"/>
+          <w:numId w:val="6"/>
+        </w:numPr>
+        <w:rPr>
+          <w:lang w:val="en-US"/>
+        </w:rPr>
+      </w:pPr>
+      <w:r>
+        <w:rPr>
+          <w:lang w:val="en-US"/>
+        </w:rPr>
+        <w:t>Select ‘Release’ from the Solution Configuration pull-down menu and select ‘Build:Build Solution’ from the menu bar to build cpsspatialar in release mode</w:t>
       </w:r>
     </w:p>
     <w:p>
@@ -11435,35 +10698,7 @@
         <w:rPr>
           <w:lang w:val="en-US"/>
         </w:rPr>
-        <w:t xml:space="preserve">Cf. Section 4.1.2 of the Spatial Augmented Reality textbook of </w:t>
-      </w:r>
-      <w:proofErr w:type="spellStart"/>
-      <w:r>
-        <w:rPr>
-          <w:lang w:val="en-US"/>
-        </w:rPr>
-        <w:t>Bimber</w:t>
-      </w:r>
-      <w:proofErr w:type="spellEnd"/>
-      <w:r>
-        <w:rPr>
-          <w:lang w:val="en-US"/>
-        </w:rPr>
-        <w:t xml:space="preserve"> and </w:t>
-      </w:r>
-      <w:proofErr w:type="spellStart"/>
-      <w:r>
-        <w:rPr>
-          <w:lang w:val="en-US"/>
-        </w:rPr>
-        <w:t>Raskar</w:t>
-      </w:r>
-      <w:proofErr w:type="spellEnd"/>
-      <w:r>
-        <w:rPr>
-          <w:lang w:val="en-US"/>
-        </w:rPr>
-        <w:t xml:space="preserve">, available at </w:t>
+        <w:t xml:space="preserve">Cf. Section 4.1.2 of the Spatial Augmented Reality textbook of Bimber and Raskar, available at </w:t>
       </w:r>
       <w:hyperlink r:id="rId2" w:history="1">
         <w:r>
@@ -11520,35 +10755,7 @@
         <w:rPr>
           <w:lang w:val="en-US"/>
         </w:rPr>
-        <w:t xml:space="preserve">Cf. again Section 4.1.2 of </w:t>
-      </w:r>
-      <w:proofErr w:type="spellStart"/>
-      <w:r>
-        <w:rPr>
-          <w:lang w:val="en-US"/>
-        </w:rPr>
-        <w:t>Bimber</w:t>
-      </w:r>
-      <w:proofErr w:type="spellEnd"/>
-      <w:r>
-        <w:rPr>
-          <w:lang w:val="en-US"/>
-        </w:rPr>
-        <w:t xml:space="preserve"> and </w:t>
-      </w:r>
-      <w:proofErr w:type="spellStart"/>
-      <w:r>
-        <w:rPr>
-          <w:lang w:val="en-US"/>
-        </w:rPr>
-        <w:t>Raskar</w:t>
-      </w:r>
-      <w:proofErr w:type="spellEnd"/>
-      <w:r>
-        <w:rPr>
-          <w:lang w:val="en-US"/>
-        </w:rPr>
-        <w:t>.</w:t>
+        <w:t>Cf. again Section 4.1.2 of Bimber and Raskar.</w:t>
       </w:r>
     </w:p>
   </w:footnote>
@@ -11629,21 +10836,7 @@
         <w:rPr>
           <w:lang w:val="en-US"/>
         </w:rPr>
-        <w:t xml:space="preserve">, and other topics of relevance to this document (including </w:t>
-      </w:r>
-      <w:proofErr w:type="spellStart"/>
-      <w:r>
-        <w:rPr>
-          <w:lang w:val="en-US"/>
-        </w:rPr>
-        <w:t>epipolar</w:t>
-      </w:r>
-      <w:proofErr w:type="spellEnd"/>
-      <w:r>
-        <w:rPr>
-          <w:lang w:val="en-US"/>
-        </w:rPr>
-        <w:t xml:space="preserve"> geometry).</w:t>
+        <w:t>, and other topics of relevance to this document (including epipolar geometry).</w:t>
       </w:r>
     </w:p>
   </w:footnote>
@@ -11961,46 +11154,14 @@
         <w:rPr>
           <w:lang w:val="en-US"/>
         </w:rPr>
-        <w:t xml:space="preserve"> of the chessboard must be visible if relying on </w:t>
-      </w:r>
-      <w:proofErr w:type="spellStart"/>
-      <w:r>
-        <w:rPr>
-          <w:lang w:val="en-US"/>
-        </w:rPr>
-        <w:t>OpenCV’s</w:t>
-      </w:r>
-      <w:proofErr w:type="spellEnd"/>
-      <w:r>
-        <w:rPr>
-          <w:lang w:val="en-US"/>
-        </w:rPr>
-        <w:t xml:space="preserve"> </w:t>
-      </w:r>
-      <w:proofErr w:type="spellStart"/>
-      <w:proofErr w:type="gramStart"/>
+        <w:t xml:space="preserve"> of the chessboard must be visible if relying on OpenCV’s </w:t>
+      </w:r>
       <w:r>
         <w:rPr>
           <w:rFonts w:ascii="Consolas" w:hAnsi="Consolas" w:cs="Courier New"/>
           <w:lang w:val="en-US"/>
         </w:rPr>
-        <w:t>findChessboardCorners</w:t>
-      </w:r>
-      <w:proofErr w:type="spellEnd"/>
-      <w:r>
-        <w:rPr>
-          <w:rFonts w:ascii="Consolas" w:hAnsi="Consolas" w:cs="Courier New"/>
-          <w:lang w:val="en-US"/>
-        </w:rPr>
-        <w:t>(</w:t>
-      </w:r>
-      <w:proofErr w:type="gramEnd"/>
-      <w:r>
-        <w:rPr>
-          <w:rFonts w:ascii="Consolas" w:hAnsi="Consolas" w:cs="Courier New"/>
-          <w:lang w:val="en-US"/>
-        </w:rPr>
-        <w:t>)</w:t>
+        <w:t>findChessboardCorners()</w:t>
       </w:r>
       <w:r>
         <w:rPr>
@@ -12228,23 +11389,13 @@
         </w:rPr>
         <w:t xml:space="preserve"> referred to as </w:t>
       </w:r>
-      <w:proofErr w:type="spellStart"/>
       <w:r>
         <w:rPr>
           <w:b/>
           <w:bCs/>
           <w:lang w:val="en-US"/>
         </w:rPr>
-        <w:t>reprojection</w:t>
-      </w:r>
-      <w:proofErr w:type="spellEnd"/>
-      <w:r>
-        <w:rPr>
-          <w:b/>
-          <w:bCs/>
-          <w:lang w:val="en-US"/>
-        </w:rPr>
-        <w:t xml:space="preserve"> error</w:t>
+        <w:t>reprojection error</w:t>
       </w:r>
       <w:r>
         <w:rPr>
@@ -12675,6 +11826,35 @@
       <w:r>
         <w:t xml:space="preserve"> </w:t>
       </w:r>
+    </w:p>
+  </w:footnote>
+  <w:footnote w:id="26">
+    <w:p>
+      <w:pPr>
+        <w:pStyle w:val="FootnoteText"/>
+      </w:pPr>
+      <w:r>
+        <w:rPr>
+          <w:rStyle w:val="FootnoteReference"/>
+        </w:rPr>
+        <w:footnoteRef/>
+      </w:r>
+      <w:r>
+        <w:t xml:space="preserve"> </w:t>
+      </w:r>
+      <w:hyperlink r:id="rId19" w:history="1">
+        <w:r>
+          <w:rPr>
+            <w:rStyle w:val="Hyperlink"/>
+          </w:rPr>
+          <w:t>http://ceres-solver.org/</w:t>
+        </w:r>
+      </w:hyperlink>
+      <w:r>
+        <w:t xml:space="preserve"> </w:t>
+      </w:r>
+      <w:bookmarkStart w:id="9" w:name="_GoBack"/>
+      <w:bookmarkEnd w:id="9"/>
     </w:p>
   </w:footnote>
 </w:footnotes>
@@ -14709,7 +13889,7 @@
 </file>
 
 <file path=customXml/itemProps1.xml><?xml version="1.0" encoding="utf-8"?>
-<ds:datastoreItem xmlns:ds="http://schemas.openxmlformats.org/officeDocument/2006/customXml" ds:itemID="{B134A4BE-3777-4F44-A5B6-D3A0AB63A24A}">
+<ds:datastoreItem xmlns:ds="http://schemas.openxmlformats.org/officeDocument/2006/customXml" ds:itemID="{57134362-8A55-44E6-9D77-A39C6310C03B}">
   <ds:schemaRefs>
     <ds:schemaRef ds:uri="http://schemas.openxmlformats.org/officeDocument/2006/bibliography"/>
   </ds:schemaRefs>

</xml_diff>